<commit_message>
finish lab1-aes (base & cbc)
</commit_message>
<xml_diff>
--- a/lab1/密码学基础-1-AES-结果截图模板.docx
+++ b/lab1/密码学基础-1-AES-结果截图模板.docx
@@ -1,10 +1,10 @@
 
 <file path=word/document.xml><?xml version="1.0" encoding="utf-8"?>
-<w:document xmlns:wpc="http://schemas.microsoft.com/office/word/2010/wordprocessingCanvas" xmlns:cx="http://schemas.microsoft.com/office/drawing/2014/chartex" xmlns:cx1="http://schemas.microsoft.com/office/drawing/2015/9/8/chartex" xmlns:cx2="http://schemas.microsoft.com/office/drawing/2015/10/21/chartex" xmlns:cx3="http://schemas.microsoft.com/office/drawing/2016/5/9/chartex" xmlns:cx4="http://schemas.microsoft.com/office/drawing/2016/5/10/chartex" xmlns:cx5="http://schemas.microsoft.com/office/drawing/2016/5/11/chartex" xmlns:cx6="http://schemas.microsoft.com/office/drawing/2016/5/12/chartex" xmlns:cx7="http://schemas.microsoft.com/office/drawing/2016/5/13/chartex" xmlns:cx8="http://schemas.microsoft.com/office/drawing/2016/5/14/chartex" xmlns:mc="http://schemas.openxmlformats.org/markup-compatibility/2006" xmlns:aink="http://schemas.microsoft.com/office/drawing/2016/ink" xmlns:am3d="http://schemas.microsoft.com/office/drawing/2017/model3d" xmlns:o="urn:schemas-microsoft-com:office:office" xmlns:r="http://schemas.openxmlformats.org/officeDocument/2006/relationships" xmlns:m="http://schemas.openxmlformats.org/officeDocument/2006/math" xmlns:v="urn:schemas-microsoft-com:vml" xmlns:wp14="http://schemas.microsoft.com/office/word/2010/wordprocessingDrawing" xmlns:wp="http://schemas.openxmlformats.org/drawingml/2006/wordprocessingDrawing" xmlns:w10="urn:schemas-microsoft-com:office:word" xmlns:w="http://schemas.openxmlformats.org/wordprocessingml/2006/main" xmlns:w14="http://schemas.microsoft.com/office/word/2010/wordml" xmlns:w15="http://schemas.microsoft.com/office/word/2012/wordml" xmlns:w16cex="http://schemas.microsoft.com/office/word/2018/wordml/cex" xmlns:w16cid="http://schemas.microsoft.com/office/word/2016/wordml/cid" xmlns:w16="http://schemas.microsoft.com/office/word/2018/wordml" xmlns:w16sdtdh="http://schemas.microsoft.com/office/word/2020/wordml/sdtdatahash" xmlns:w16se="http://schemas.microsoft.com/office/word/2015/wordml/symex" xmlns:wpg="http://schemas.microsoft.com/office/word/2010/wordprocessingGroup" xmlns:wpi="http://schemas.microsoft.com/office/word/2010/wordprocessingInk" xmlns:wne="http://schemas.microsoft.com/office/word/2006/wordml" xmlns:wps="http://schemas.microsoft.com/office/word/2010/wordprocessingShape" mc:Ignorable="w14 w15 w16se w16cid w16 w16cex w16sdtdh wp14">
+<w:document xmlns:wpc="http://schemas.microsoft.com/office/word/2010/wordprocessingCanvas" xmlns:cx="http://schemas.microsoft.com/office/drawing/2014/chartex" xmlns:cx1="http://schemas.microsoft.com/office/drawing/2015/9/8/chartex" xmlns:cx2="http://schemas.microsoft.com/office/drawing/2015/10/21/chartex" xmlns:cx3="http://schemas.microsoft.com/office/drawing/2016/5/9/chartex" xmlns:cx4="http://schemas.microsoft.com/office/drawing/2016/5/10/chartex" xmlns:cx5="http://schemas.microsoft.com/office/drawing/2016/5/11/chartex" xmlns:cx6="http://schemas.microsoft.com/office/drawing/2016/5/12/chartex" xmlns:cx7="http://schemas.microsoft.com/office/drawing/2016/5/13/chartex" xmlns:cx8="http://schemas.microsoft.com/office/drawing/2016/5/14/chartex" xmlns:mc="http://schemas.openxmlformats.org/markup-compatibility/2006" xmlns:aink="http://schemas.microsoft.com/office/drawing/2016/ink" xmlns:am3d="http://schemas.microsoft.com/office/drawing/2017/model3d" xmlns:o="urn:schemas-microsoft-com:office:office" xmlns:oel="http://schemas.microsoft.com/office/2019/extlst" xmlns:r="http://schemas.openxmlformats.org/officeDocument/2006/relationships" xmlns:m="http://schemas.openxmlformats.org/officeDocument/2006/math" xmlns:v="urn:schemas-microsoft-com:vml" xmlns:wp14="http://schemas.microsoft.com/office/word/2010/wordprocessingDrawing" xmlns:wp="http://schemas.openxmlformats.org/drawingml/2006/wordprocessingDrawing" xmlns:w10="urn:schemas-microsoft-com:office:word" xmlns:w="http://schemas.openxmlformats.org/wordprocessingml/2006/main" xmlns:w14="http://schemas.microsoft.com/office/word/2010/wordml" xmlns:w15="http://schemas.microsoft.com/office/word/2012/wordml" xmlns:w16cex="http://schemas.microsoft.com/office/word/2018/wordml/cex" xmlns:w16cid="http://schemas.microsoft.com/office/word/2016/wordml/cid" xmlns:w16="http://schemas.microsoft.com/office/word/2018/wordml" xmlns:w16sdtdh="http://schemas.microsoft.com/office/word/2020/wordml/sdtdatahash" xmlns:w16se="http://schemas.microsoft.com/office/word/2015/wordml/symex" xmlns:wpg="http://schemas.microsoft.com/office/word/2010/wordprocessingGroup" xmlns:wpi="http://schemas.microsoft.com/office/word/2010/wordprocessingInk" xmlns:wne="http://schemas.microsoft.com/office/word/2006/wordml" xmlns:wps="http://schemas.microsoft.com/office/word/2010/wordprocessingShape" mc:Ignorable="w14 w15 w16se w16cid w16 w16cex w16sdtdh wp14">
   <w:body>
     <w:p>
       <w:pPr>
-        <w:spacing w:before="100" w:beforeAutospacing="1" w:after="100" w:afterAutospacing="1" w:line="360" w:lineRule="auto"/>
+        <w:spacing w:before="100" w:beforeAutospacing="1" w:after="100" w:afterAutospacing="1"/>
         <w:jc w:val="center"/>
         <w:rPr>
           <w:rFonts w:ascii="宋体" w:hAnsi="宋体" w:cs="宋体"/>
@@ -22,7 +22,6 @@
         </w:rPr>
         <w:t>实验</w:t>
       </w:r>
-      <w:proofErr w:type="gramStart"/>
       <w:r>
         <w:rPr>
           <w:rFonts w:ascii="宋体" w:hAnsi="宋体" w:cs="宋体" w:hint="eastAsia"/>
@@ -32,7 +31,6 @@
         </w:rPr>
         <w:t>一</w:t>
       </w:r>
-      <w:proofErr w:type="gramEnd"/>
       <w:r>
         <w:rPr>
           <w:rFonts w:ascii="宋体" w:hAnsi="宋体" w:cs="宋体" w:hint="eastAsia"/>
@@ -72,7 +70,7 @@
     </w:p>
     <w:p>
       <w:pPr>
-        <w:spacing w:before="100" w:beforeAutospacing="1" w:after="100" w:afterAutospacing="1" w:line="400" w:lineRule="exact"/>
+        <w:spacing w:before="100" w:beforeAutospacing="1" w:after="100" w:afterAutospacing="1"/>
         <w:jc w:val="center"/>
         <w:rPr>
           <w:rFonts w:ascii="宋体" w:hAnsi="宋体" w:cs="宋体"/>
@@ -83,12 +81,149 @@
       </w:pPr>
       <w:r>
         <w:rPr>
+          <w:b/>
+          <w:bCs/>
+        </w:rPr>
+        <w:drawing>
+          <wp:anchor distT="0" distB="0" distL="114300" distR="114300" simplePos="0" relativeHeight="251658240" behindDoc="1" locked="0" layoutInCell="1" allowOverlap="1" wp14:anchorId="6BA736DC" wp14:editId="7C6E4D94">
+            <wp:simplePos x="0" y="0"/>
+            <wp:positionH relativeFrom="margin">
+              <wp:posOffset>1568450</wp:posOffset>
+            </wp:positionH>
+            <wp:positionV relativeFrom="paragraph">
+              <wp:posOffset>276860</wp:posOffset>
+            </wp:positionV>
+            <wp:extent cx="3943350" cy="3991610"/>
+            <wp:effectExtent l="0" t="0" r="0" b="8890"/>
+            <wp:wrapTight wrapText="bothSides">
+              <wp:wrapPolygon edited="0">
+                <wp:start x="0" y="0"/>
+                <wp:lineTo x="0" y="21545"/>
+                <wp:lineTo x="21496" y="21545"/>
+                <wp:lineTo x="21496" y="0"/>
+                <wp:lineTo x="0" y="0"/>
+              </wp:wrapPolygon>
+            </wp:wrapTight>
+            <wp:docPr id="1" name="图片 1"/>
+            <wp:cNvGraphicFramePr>
+              <a:graphicFrameLocks xmlns:a="http://schemas.openxmlformats.org/drawingml/2006/main" noChangeAspect="1"/>
+            </wp:cNvGraphicFramePr>
+            <a:graphic xmlns:a="http://schemas.openxmlformats.org/drawingml/2006/main">
+              <a:graphicData uri="http://schemas.openxmlformats.org/drawingml/2006/picture">
+                <pic:pic xmlns:pic="http://schemas.openxmlformats.org/drawingml/2006/picture">
+                  <pic:nvPicPr>
+                    <pic:cNvPr id="1" name=""/>
+                    <pic:cNvPicPr/>
+                  </pic:nvPicPr>
+                  <pic:blipFill>
+                    <a:blip r:embed="rId7" cstate="print">
+                      <a:extLst>
+                        <a:ext uri="{28A0092B-C50C-407E-A947-70E740481C1C}">
+                          <a14:useLocalDpi xmlns:a14="http://schemas.microsoft.com/office/drawing/2010/main" val="0"/>
+                        </a:ext>
+                      </a:extLst>
+                    </a:blip>
+                    <a:stretch>
+                      <a:fillRect/>
+                    </a:stretch>
+                  </pic:blipFill>
+                  <pic:spPr>
+                    <a:xfrm>
+                      <a:off x="0" y="0"/>
+                      <a:ext cx="3943350" cy="3991610"/>
+                    </a:xfrm>
+                    <a:prstGeom prst="rect">
+                      <a:avLst/>
+                    </a:prstGeom>
+                  </pic:spPr>
+                </pic:pic>
+              </a:graphicData>
+            </a:graphic>
+            <wp14:sizeRelH relativeFrom="margin">
+              <wp14:pctWidth>0</wp14:pctWidth>
+            </wp14:sizeRelH>
+            <wp14:sizeRelV relativeFrom="margin">
+              <wp14:pctHeight>0</wp14:pctHeight>
+            </wp14:sizeRelV>
+          </wp:anchor>
+        </w:drawing>
+      </w:r>
+      <w:r>
+        <w:rPr>
           <w:rFonts w:ascii="宋体" w:hAnsi="宋体" w:cs="宋体" w:hint="eastAsia"/>
           <w:b/>
           <w:bCs/>
           <w:sz w:val="24"/>
         </w:rPr>
-        <w:t>姓名：_________________________学号：_________________________</w:t>
+        <w:t>姓名：</w:t>
+      </w:r>
+      <w:r>
+        <w:rPr>
+          <w:rFonts w:ascii="宋体" w:hAnsi="宋体" w:cs="宋体"/>
+          <w:b/>
+          <w:bCs/>
+          <w:sz w:val="24"/>
+          <w:u w:val="single"/>
+        </w:rPr>
+        <w:t xml:space="preserve"> </w:t>
+      </w:r>
+      <w:r>
+        <w:rPr>
+          <w:rFonts w:ascii="宋体" w:hAnsi="宋体" w:cs="宋体" w:hint="eastAsia"/>
+          <w:b/>
+          <w:bCs/>
+          <w:sz w:val="24"/>
+          <w:u w:val="single"/>
+        </w:rPr>
+        <w:t xml:space="preserve">王木一 </w:t>
+      </w:r>
+      <w:r>
+        <w:rPr>
+          <w:rFonts w:ascii="宋体" w:hAnsi="宋体" w:cs="宋体"/>
+          <w:b/>
+          <w:bCs/>
+          <w:sz w:val="24"/>
+        </w:rPr>
+        <w:t xml:space="preserve"> </w:t>
+      </w:r>
+      <w:r>
+        <w:rPr>
+          <w:rFonts w:ascii="宋体" w:hAnsi="宋体" w:cs="宋体" w:hint="eastAsia"/>
+          <w:b/>
+          <w:bCs/>
+          <w:sz w:val="24"/>
+        </w:rPr>
+        <w:t>学号：_</w:t>
+      </w:r>
+      <w:r>
+        <w:rPr>
+          <w:rFonts w:ascii="宋体" w:hAnsi="宋体" w:cs="宋体" w:hint="eastAsia"/>
+          <w:b/>
+          <w:bCs/>
+          <w:sz w:val="24"/>
+          <w:u w:val="single"/>
+        </w:rPr>
+        <w:t>_</w:t>
+      </w:r>
+      <w:r>
+        <w:rPr>
+          <w:rFonts w:ascii="宋体" w:hAnsi="宋体" w:cs="宋体" w:hint="eastAsia"/>
+          <w:b/>
+          <w:bCs/>
+          <w:sz w:val="24"/>
+          <w:u w:val="single"/>
+        </w:rPr>
+        <w:t>200210231</w:t>
+      </w:r>
+      <w:r>
+        <w:rPr>
+          <w:rFonts w:ascii="宋体" w:hAnsi="宋体" w:cs="宋体" w:hint="eastAsia"/>
+          <w:b/>
+          <w:bCs/>
+          <w:sz w:val="24"/>
+          <w:u w:val="single"/>
+        </w:rPr>
+        <w:t>__</w:t>
       </w:r>
     </w:p>
     <w:p>
@@ -98,7 +233,7 @@
           <w:ilvl w:val="0"/>
           <w:numId w:val="19"/>
         </w:numPr>
-        <w:spacing w:before="100" w:beforeAutospacing="1" w:after="100" w:afterAutospacing="1" w:line="400" w:lineRule="exact"/>
+        <w:spacing w:before="100" w:beforeAutospacing="1" w:after="100" w:afterAutospacing="1" w:line="240" w:lineRule="exact"/>
         <w:ind w:firstLineChars="0"/>
         <w:rPr>
           <w:rFonts w:ascii="宋体" w:hAnsi="宋体" w:cs="宋体"/>
@@ -119,669 +254,128 @@
     </w:p>
     <w:p>
       <w:pPr>
-        <w:pStyle w:val="a7"/>
-        <w:spacing w:before="100" w:beforeAutospacing="1" w:after="100" w:afterAutospacing="1" w:line="400" w:lineRule="exact"/>
-        <w:ind w:left="1193" w:firstLineChars="0" w:firstLine="0"/>
-        <w:rPr>
-          <w:i/>
-          <w:color w:val="1F497D" w:themeColor="text2"/>
-          <w:sz w:val="22"/>
-          <w:szCs w:val="21"/>
-        </w:rPr>
-      </w:pPr>
-      <w:r>
-        <w:rPr>
-          <w:rFonts w:hint="eastAsia"/>
-          <w:i/>
-          <w:color w:val="1F497D" w:themeColor="text2"/>
-          <w:sz w:val="22"/>
-          <w:szCs w:val="21"/>
-        </w:rPr>
-        <w:t>分别截取</w:t>
-      </w:r>
-      <w:r>
-        <w:rPr>
-          <w:i/>
-          <w:color w:val="1F497D" w:themeColor="text2"/>
-          <w:sz w:val="22"/>
-          <w:szCs w:val="21"/>
-        </w:rPr>
-        <w:t>3</w:t>
-      </w:r>
-      <w:r>
-        <w:rPr>
-          <w:rFonts w:hint="eastAsia"/>
-          <w:i/>
-          <w:color w:val="1F497D" w:themeColor="text2"/>
-          <w:sz w:val="22"/>
-          <w:szCs w:val="21"/>
-        </w:rPr>
-        <w:t>组测试结果</w:t>
-      </w:r>
-      <w:r>
-        <w:rPr>
-          <w:rFonts w:hint="eastAsia"/>
-          <w:i/>
-          <w:color w:val="1F497D" w:themeColor="text2"/>
-          <w:sz w:val="22"/>
-          <w:szCs w:val="21"/>
-        </w:rPr>
-        <w:t>,</w:t>
-      </w:r>
-      <w:r>
-        <w:rPr>
-          <w:rFonts w:hint="eastAsia"/>
-          <w:i/>
-          <w:color w:val="1F497D" w:themeColor="text2"/>
+        <w:spacing w:before="100" w:beforeAutospacing="1" w:after="100" w:afterAutospacing="1" w:line="240" w:lineRule="exact"/>
+        <w:rPr>
+          <w:b/>
+          <w:bCs/>
+          <w:sz w:val="22"/>
+          <w:szCs w:val="21"/>
+        </w:rPr>
+      </w:pPr>
+      <w:r>
+        <w:rPr>
+          <w:rFonts w:hint="eastAsia"/>
+          <w:b/>
+          <w:bCs/>
+          <w:sz w:val="22"/>
+          <w:szCs w:val="21"/>
+        </w:rPr>
+        <w:t>T</w:t>
+      </w:r>
+      <w:r>
+        <w:rPr>
+          <w:b/>
+          <w:bCs/>
+          <w:sz w:val="22"/>
+          <w:szCs w:val="21"/>
+        </w:rPr>
+        <w:t>EST</w:t>
+      </w:r>
+      <w:r>
+        <w:rPr>
+          <w:rFonts w:hint="eastAsia"/>
+          <w:b/>
+          <w:bCs/>
+          <w:sz w:val="22"/>
+          <w:szCs w:val="21"/>
+        </w:rPr>
+        <w:t>-1</w:t>
+      </w:r>
+      <w:r>
+        <w:rPr>
+          <w:b/>
+          <w:bCs/>
           <w:sz w:val="22"/>
           <w:szCs w:val="21"/>
         </w:rPr>
         <w:t xml:space="preserve"> </w:t>
-      </w:r>
-      <w:r>
-        <w:rPr>
-          <w:rFonts w:hint="eastAsia"/>
-          <w:i/>
-          <w:color w:val="1F497D" w:themeColor="text2"/>
-          <w:sz w:val="22"/>
-          <w:szCs w:val="21"/>
-        </w:rPr>
-        <w:t>每组截</w:t>
-      </w:r>
-      <w:proofErr w:type="gramStart"/>
-      <w:r>
-        <w:rPr>
-          <w:rFonts w:hint="eastAsia"/>
-          <w:i/>
-          <w:color w:val="1F497D" w:themeColor="text2"/>
-          <w:sz w:val="22"/>
-          <w:szCs w:val="21"/>
-        </w:rPr>
-        <w:t>图内容</w:t>
-      </w:r>
-      <w:proofErr w:type="gramEnd"/>
-      <w:r>
-        <w:rPr>
-          <w:rFonts w:hint="eastAsia"/>
-          <w:i/>
-          <w:color w:val="1F497D" w:themeColor="text2"/>
-          <w:sz w:val="22"/>
-          <w:szCs w:val="21"/>
-        </w:rPr>
-        <w:t>包括</w:t>
-      </w:r>
-      <w:r>
-        <w:rPr>
-          <w:rFonts w:hint="eastAsia"/>
-          <w:i/>
-          <w:color w:val="1F497D" w:themeColor="text2"/>
-          <w:sz w:val="22"/>
-          <w:szCs w:val="21"/>
-        </w:rPr>
-        <w:t>明文，密钥，和对应密钥加密的</w:t>
-      </w:r>
-      <w:r>
-        <w:rPr>
-          <w:rFonts w:hint="eastAsia"/>
-          <w:i/>
-          <w:color w:val="1F497D" w:themeColor="text2"/>
-          <w:sz w:val="22"/>
-          <w:szCs w:val="21"/>
-        </w:rPr>
-        <w:t>密文</w:t>
-      </w:r>
-      <w:r>
-        <w:rPr>
-          <w:rFonts w:hint="eastAsia"/>
-          <w:i/>
-          <w:color w:val="1F497D" w:themeColor="text2"/>
-          <w:sz w:val="22"/>
-          <w:szCs w:val="21"/>
-        </w:rPr>
-        <w:t>和</w:t>
-      </w:r>
-      <w:r>
-        <w:rPr>
-          <w:rFonts w:hint="eastAsia"/>
-          <w:i/>
-          <w:color w:val="1F497D" w:themeColor="text2"/>
-          <w:sz w:val="22"/>
-          <w:szCs w:val="21"/>
-        </w:rPr>
-        <w:t>10</w:t>
-      </w:r>
-      <w:r>
-        <w:rPr>
-          <w:rFonts w:hint="eastAsia"/>
-          <w:i/>
-          <w:color w:val="1F497D" w:themeColor="text2"/>
-          <w:sz w:val="22"/>
-          <w:szCs w:val="21"/>
-        </w:rPr>
-        <w:t>轮</w:t>
-      </w:r>
-      <w:r>
-        <w:rPr>
-          <w:rFonts w:hint="eastAsia"/>
-          <w:i/>
-          <w:color w:val="1F497D" w:themeColor="text2"/>
-          <w:sz w:val="22"/>
-          <w:szCs w:val="21"/>
-        </w:rPr>
-        <w:t>密钥</w:t>
-      </w:r>
-      <w:r>
-        <w:rPr>
-          <w:rFonts w:hint="eastAsia"/>
-          <w:i/>
-          <w:color w:val="1F497D" w:themeColor="text2"/>
-          <w:sz w:val="22"/>
-          <w:szCs w:val="21"/>
-        </w:rPr>
-        <w:t>的结果，以及对应</w:t>
-      </w:r>
-      <w:r>
-        <w:rPr>
-          <w:rFonts w:hint="eastAsia"/>
-          <w:i/>
-          <w:color w:val="1F497D" w:themeColor="text2"/>
-          <w:sz w:val="22"/>
-          <w:szCs w:val="21"/>
-        </w:rPr>
-        <w:t>解密后的明文</w:t>
-      </w:r>
-      <w:r>
-        <w:rPr>
-          <w:rFonts w:hint="eastAsia"/>
-          <w:i/>
-          <w:color w:val="1F497D" w:themeColor="text2"/>
-          <w:sz w:val="22"/>
-          <w:szCs w:val="21"/>
-        </w:rPr>
-        <w:t>。</w:t>
       </w:r>
     </w:p>
     <w:p>
       <w:pPr>
-        <w:pStyle w:val="a7"/>
-        <w:spacing w:before="100" w:beforeAutospacing="1" w:after="100" w:afterAutospacing="1" w:line="400" w:lineRule="exact"/>
-        <w:ind w:left="1193" w:firstLineChars="0" w:firstLine="0"/>
-        <w:rPr>
-          <w:i/>
-          <w:color w:val="1F497D" w:themeColor="text2"/>
-          <w:sz w:val="22"/>
-          <w:szCs w:val="21"/>
-        </w:rPr>
-      </w:pPr>
+        <w:spacing w:before="100" w:beforeAutospacing="1" w:after="100" w:afterAutospacing="1" w:line="240" w:lineRule="exact"/>
+        <w:rPr>
+          <w:sz w:val="22"/>
+          <w:szCs w:val="21"/>
+        </w:rPr>
+      </w:pPr>
+      <w:r>
+        <w:rPr>
+          <w:rFonts w:hint="eastAsia"/>
+          <w:sz w:val="22"/>
+          <w:szCs w:val="21"/>
+        </w:rPr>
+        <w:t>明文：</w:t>
+      </w:r>
+      <w:proofErr w:type="spellStart"/>
+      <w:r>
+        <w:rPr>
+          <w:rFonts w:hint="eastAsia"/>
+          <w:sz w:val="22"/>
+          <w:szCs w:val="21"/>
+        </w:rPr>
+        <w:t>this</w:t>
+      </w:r>
+      <w:r>
+        <w:rPr>
+          <w:sz w:val="22"/>
+          <w:szCs w:val="21"/>
+        </w:rPr>
+        <w:t>isatestclass</w:t>
+      </w:r>
+      <w:proofErr w:type="spellEnd"/>
+      <w:r>
+        <w:rPr>
+          <w:sz w:val="22"/>
+          <w:szCs w:val="21"/>
+        </w:rPr>
+        <w:t xml:space="preserve"> </w:t>
+      </w:r>
     </w:p>
     <w:p>
       <w:pPr>
-        <w:pStyle w:val="a7"/>
-        <w:spacing w:before="100" w:beforeAutospacing="1" w:after="100" w:afterAutospacing="1" w:line="400" w:lineRule="exact"/>
-        <w:ind w:left="1193" w:firstLineChars="0" w:firstLine="0"/>
-        <w:rPr>
-          <w:i/>
-          <w:color w:val="1F497D" w:themeColor="text2"/>
-          <w:sz w:val="22"/>
-          <w:szCs w:val="21"/>
-        </w:rPr>
-      </w:pPr>
-      <w:r>
-        <w:rPr>
-          <w:rFonts w:hint="eastAsia"/>
-          <w:i/>
-          <w:color w:val="1F497D" w:themeColor="text2"/>
-          <w:sz w:val="22"/>
-          <w:szCs w:val="21"/>
-        </w:rPr>
-        <w:t>其中一组</w:t>
-      </w:r>
-      <w:r>
-        <w:rPr>
-          <w:rFonts w:hint="eastAsia"/>
-          <w:i/>
-          <w:color w:val="1F497D" w:themeColor="text2"/>
-          <w:sz w:val="22"/>
-          <w:szCs w:val="21"/>
-        </w:rPr>
-        <w:t>明</w:t>
-      </w:r>
-      <w:r>
-        <w:rPr>
-          <w:rFonts w:hint="eastAsia"/>
-          <w:i/>
-          <w:color w:val="1F497D" w:themeColor="text2"/>
-          <w:sz w:val="22"/>
-          <w:szCs w:val="21"/>
-        </w:rPr>
-        <w:t>文为</w:t>
+        <w:spacing w:before="100" w:beforeAutospacing="1" w:after="100" w:afterAutospacing="1" w:line="240" w:lineRule="exact"/>
+        <w:rPr>
+          <w:rFonts w:hint="eastAsia"/>
+          <w:sz w:val="22"/>
+          <w:szCs w:val="21"/>
+        </w:rPr>
+      </w:pPr>
+      <w:r>
+        <w:rPr>
+          <w:rFonts w:hint="eastAsia"/>
+          <w:sz w:val="22"/>
+          <w:szCs w:val="21"/>
+        </w:rPr>
+        <w:t>密钥：</w:t>
       </w:r>
       <w:proofErr w:type="spellStart"/>
       <w:r>
         <w:rPr>
           <w:rFonts w:hint="eastAsia"/>
-          <w:i/>
-          <w:color w:val="1F497D" w:themeColor="text2"/>
-          <w:sz w:val="22"/>
-          <w:szCs w:val="21"/>
-        </w:rPr>
-        <w:t>thisis</w:t>
-      </w:r>
-      <w:r>
-        <w:rPr>
-          <w:i/>
-          <w:color w:val="1F497D" w:themeColor="text2"/>
-          <w:sz w:val="22"/>
-          <w:szCs w:val="21"/>
-        </w:rPr>
-        <w:t>atestclass</w:t>
+          <w:sz w:val="22"/>
+          <w:szCs w:val="21"/>
+        </w:rPr>
+        <w:t>securitysecurit</w:t>
+      </w:r>
+      <w:r>
+        <w:rPr>
+          <w:sz w:val="22"/>
+          <w:szCs w:val="21"/>
+        </w:rPr>
+        <w:t>y</w:t>
       </w:r>
       <w:proofErr w:type="spellEnd"/>
-      <w:r>
-        <w:rPr>
-          <w:i/>
-          <w:color w:val="1F497D" w:themeColor="text2"/>
-          <w:sz w:val="22"/>
-          <w:szCs w:val="21"/>
-        </w:rPr>
-        <w:t>,</w:t>
-      </w:r>
-      <w:r>
-        <w:rPr>
-          <w:i/>
-          <w:color w:val="1F497D" w:themeColor="text2"/>
-          <w:sz w:val="22"/>
-          <w:szCs w:val="21"/>
-        </w:rPr>
-        <w:t>密钥为</w:t>
-      </w:r>
-      <w:proofErr w:type="spellStart"/>
-      <w:r>
-        <w:rPr>
-          <w:rFonts w:hint="eastAsia"/>
-          <w:i/>
-          <w:color w:val="1F497D" w:themeColor="text2"/>
-          <w:sz w:val="22"/>
-          <w:szCs w:val="21"/>
-        </w:rPr>
-        <w:t>securitysecurity</w:t>
-      </w:r>
-      <w:proofErr w:type="spellEnd"/>
-    </w:p>
-    <w:p>
-      <w:pPr>
-        <w:pStyle w:val="a7"/>
-        <w:spacing w:before="100" w:beforeAutospacing="1" w:after="100" w:afterAutospacing="1" w:line="400" w:lineRule="exact"/>
-        <w:ind w:left="1193" w:firstLineChars="0" w:firstLine="0"/>
-        <w:rPr>
-          <w:i/>
-          <w:color w:val="1F497D" w:themeColor="text2"/>
-          <w:sz w:val="22"/>
-          <w:szCs w:val="21"/>
-        </w:rPr>
-      </w:pPr>
-      <w:r>
-        <w:rPr>
-          <w:rFonts w:hint="eastAsia"/>
-          <w:i/>
-          <w:color w:val="1F497D" w:themeColor="text2"/>
-          <w:sz w:val="22"/>
-          <w:szCs w:val="21"/>
-        </w:rPr>
-        <w:t>其他两组</w:t>
-      </w:r>
-      <w:r>
-        <w:rPr>
-          <w:rFonts w:hint="eastAsia"/>
-          <w:i/>
-          <w:color w:val="1F497D" w:themeColor="text2"/>
-          <w:sz w:val="22"/>
-          <w:szCs w:val="21"/>
-        </w:rPr>
-        <w:t>明文不同，密钥相同：</w:t>
-      </w:r>
-    </w:p>
-    <w:p>
-      <w:pPr>
-        <w:pStyle w:val="a7"/>
-        <w:spacing w:before="100" w:beforeAutospacing="1" w:after="100" w:afterAutospacing="1" w:line="400" w:lineRule="exact"/>
-        <w:ind w:left="1193" w:firstLineChars="0" w:firstLine="0"/>
-        <w:rPr>
-          <w:i/>
-          <w:color w:val="1F497D" w:themeColor="text2"/>
-          <w:sz w:val="22"/>
-          <w:szCs w:val="21"/>
-        </w:rPr>
-      </w:pPr>
-      <w:r>
-        <w:rPr>
-          <w:i/>
-          <w:color w:val="1F497D" w:themeColor="text2"/>
-          <w:sz w:val="22"/>
-          <w:szCs w:val="21"/>
-        </w:rPr>
-        <w:t>明文</w:t>
-      </w:r>
-      <w:r>
-        <w:rPr>
-          <w:rFonts w:hint="eastAsia"/>
-          <w:i/>
-          <w:color w:val="1F497D" w:themeColor="text2"/>
-          <w:sz w:val="22"/>
-          <w:szCs w:val="21"/>
-        </w:rPr>
-        <w:t>1</w:t>
-      </w:r>
-      <w:r>
-        <w:rPr>
-          <w:rFonts w:hint="eastAsia"/>
-          <w:i/>
-          <w:color w:val="1F497D" w:themeColor="text2"/>
-          <w:sz w:val="22"/>
-          <w:szCs w:val="21"/>
-        </w:rPr>
-        <w:t>：</w:t>
-      </w:r>
-      <w:r>
-        <w:rPr>
-          <w:rFonts w:hint="eastAsia"/>
-          <w:i/>
-          <w:color w:val="1F497D" w:themeColor="text2"/>
-          <w:sz w:val="22"/>
-          <w:szCs w:val="21"/>
-        </w:rPr>
-        <w:t xml:space="preserve"> </w:t>
-      </w:r>
-      <w:r>
-        <w:rPr>
-          <w:rFonts w:hint="eastAsia"/>
-          <w:i/>
-          <w:color w:val="1F497D" w:themeColor="text2"/>
-          <w:sz w:val="22"/>
-          <w:szCs w:val="21"/>
-        </w:rPr>
-        <w:t>姓名拼音</w:t>
-      </w:r>
-      <w:r>
-        <w:rPr>
-          <w:rFonts w:hint="eastAsia"/>
-          <w:i/>
-          <w:color w:val="1F497D" w:themeColor="text2"/>
-          <w:sz w:val="22"/>
-          <w:szCs w:val="21"/>
-        </w:rPr>
-        <w:t>+</w:t>
-      </w:r>
-      <w:r>
-        <w:rPr>
-          <w:rFonts w:hint="eastAsia"/>
-          <w:i/>
-          <w:color w:val="1F497D" w:themeColor="text2"/>
-          <w:sz w:val="22"/>
-          <w:szCs w:val="21"/>
-        </w:rPr>
-        <w:t>学号，不足</w:t>
-      </w:r>
-      <w:r>
-        <w:rPr>
-          <w:rFonts w:hint="eastAsia"/>
-          <w:i/>
-          <w:color w:val="1F497D" w:themeColor="text2"/>
-          <w:sz w:val="22"/>
-          <w:szCs w:val="21"/>
-        </w:rPr>
-        <w:t>1</w:t>
-      </w:r>
-      <w:r>
-        <w:rPr>
-          <w:i/>
-          <w:color w:val="1F497D" w:themeColor="text2"/>
-          <w:sz w:val="22"/>
-          <w:szCs w:val="21"/>
-        </w:rPr>
-        <w:t>6</w:t>
-      </w:r>
-      <w:r>
-        <w:rPr>
-          <w:i/>
-          <w:color w:val="1F497D" w:themeColor="text2"/>
-          <w:sz w:val="22"/>
-          <w:szCs w:val="21"/>
-        </w:rPr>
-        <w:t>个字符，重复补齐，例如：</w:t>
-      </w:r>
-      <w:r>
-        <w:rPr>
-          <w:i/>
-          <w:color w:val="1F497D" w:themeColor="text2"/>
-          <w:sz w:val="22"/>
-          <w:szCs w:val="21"/>
-        </w:rPr>
-        <w:t>suting2018819</w:t>
-      </w:r>
-      <w:r>
-        <w:rPr>
-          <w:i/>
-          <w:color w:val="FF0000"/>
-          <w:sz w:val="22"/>
-          <w:szCs w:val="21"/>
-        </w:rPr>
-        <w:t>7</w:t>
-      </w:r>
-      <w:r>
-        <w:rPr>
-          <w:i/>
-          <w:color w:val="1F497D" w:themeColor="text2"/>
-          <w:sz w:val="22"/>
-          <w:szCs w:val="21"/>
-        </w:rPr>
-        <w:t>su</w:t>
-      </w:r>
-    </w:p>
-    <w:p>
-      <w:pPr>
-        <w:pStyle w:val="a7"/>
-        <w:spacing w:before="100" w:beforeAutospacing="1" w:after="100" w:afterAutospacing="1" w:line="400" w:lineRule="exact"/>
-        <w:ind w:left="1193" w:firstLineChars="0" w:firstLine="0"/>
-        <w:rPr>
-          <w:i/>
-          <w:color w:val="1F497D" w:themeColor="text2"/>
-          <w:sz w:val="22"/>
-          <w:szCs w:val="21"/>
-        </w:rPr>
-      </w:pPr>
-      <w:r>
-        <w:rPr>
-          <w:i/>
-          <w:color w:val="1F497D" w:themeColor="text2"/>
-          <w:sz w:val="22"/>
-          <w:szCs w:val="21"/>
-        </w:rPr>
-        <w:t>明文</w:t>
-      </w:r>
-      <w:r>
-        <w:rPr>
-          <w:rFonts w:hint="eastAsia"/>
-          <w:i/>
-          <w:color w:val="1F497D" w:themeColor="text2"/>
-          <w:sz w:val="22"/>
-          <w:szCs w:val="21"/>
-        </w:rPr>
-        <w:t>2</w:t>
-      </w:r>
-      <w:r>
-        <w:rPr>
-          <w:rFonts w:hint="eastAsia"/>
-          <w:i/>
-          <w:color w:val="1F497D" w:themeColor="text2"/>
-          <w:sz w:val="22"/>
-          <w:szCs w:val="21"/>
-        </w:rPr>
-        <w:t>：姓名拼音</w:t>
-      </w:r>
-      <w:r>
-        <w:rPr>
-          <w:rFonts w:hint="eastAsia"/>
-          <w:i/>
-          <w:color w:val="1F497D" w:themeColor="text2"/>
-          <w:sz w:val="22"/>
-          <w:szCs w:val="21"/>
-        </w:rPr>
-        <w:t>+</w:t>
-      </w:r>
-      <w:r>
-        <w:rPr>
-          <w:rFonts w:hint="eastAsia"/>
-          <w:i/>
-          <w:color w:val="1F497D" w:themeColor="text2"/>
-          <w:sz w:val="22"/>
-          <w:szCs w:val="21"/>
-        </w:rPr>
-        <w:t>（学号</w:t>
-      </w:r>
-      <w:r>
-        <w:rPr>
-          <w:rFonts w:hint="eastAsia"/>
-          <w:i/>
-          <w:color w:val="1F497D" w:themeColor="text2"/>
-          <w:sz w:val="22"/>
-          <w:szCs w:val="21"/>
-        </w:rPr>
-        <w:t>-</w:t>
-      </w:r>
-      <w:r>
-        <w:rPr>
-          <w:i/>
-          <w:color w:val="1F497D" w:themeColor="text2"/>
-          <w:sz w:val="22"/>
-          <w:szCs w:val="21"/>
-        </w:rPr>
-        <w:t>1</w:t>
-      </w:r>
-      <w:r>
-        <w:rPr>
-          <w:i/>
-          <w:color w:val="1F497D" w:themeColor="text2"/>
-          <w:sz w:val="22"/>
-          <w:szCs w:val="21"/>
-        </w:rPr>
-        <w:t>），不足</w:t>
-      </w:r>
-      <w:r>
-        <w:rPr>
-          <w:rFonts w:hint="eastAsia"/>
-          <w:i/>
-          <w:color w:val="1F497D" w:themeColor="text2"/>
-          <w:sz w:val="22"/>
-          <w:szCs w:val="21"/>
-        </w:rPr>
-        <w:t>1</w:t>
-      </w:r>
-      <w:r>
-        <w:rPr>
-          <w:i/>
-          <w:color w:val="1F497D" w:themeColor="text2"/>
-          <w:sz w:val="22"/>
-          <w:szCs w:val="21"/>
-        </w:rPr>
-        <w:t>6</w:t>
-      </w:r>
-      <w:r>
-        <w:rPr>
-          <w:i/>
-          <w:color w:val="1F497D" w:themeColor="text2"/>
-          <w:sz w:val="22"/>
-          <w:szCs w:val="21"/>
-        </w:rPr>
-        <w:t>个字符，重复补齐，例如：</w:t>
-      </w:r>
-      <w:r>
-        <w:rPr>
-          <w:i/>
-          <w:color w:val="1F497D" w:themeColor="text2"/>
-          <w:sz w:val="22"/>
-          <w:szCs w:val="21"/>
-        </w:rPr>
-        <w:t>suting2018819</w:t>
-      </w:r>
-      <w:r>
-        <w:rPr>
-          <w:i/>
-          <w:color w:val="FF0000"/>
-          <w:sz w:val="22"/>
-          <w:szCs w:val="21"/>
-        </w:rPr>
-        <w:t>6</w:t>
-      </w:r>
-      <w:r>
-        <w:rPr>
-          <w:i/>
-          <w:color w:val="1F497D" w:themeColor="text2"/>
-          <w:sz w:val="22"/>
-          <w:szCs w:val="21"/>
-        </w:rPr>
-        <w:t>su</w:t>
-      </w:r>
-    </w:p>
-    <w:p>
-      <w:pPr>
-        <w:pStyle w:val="a7"/>
-        <w:spacing w:before="100" w:beforeAutospacing="1" w:after="100" w:afterAutospacing="1" w:line="400" w:lineRule="exact"/>
-        <w:ind w:left="1193" w:firstLineChars="0" w:firstLine="0"/>
-        <w:rPr>
-          <w:i/>
-          <w:color w:val="1F497D" w:themeColor="text2"/>
-          <w:sz w:val="22"/>
-          <w:szCs w:val="21"/>
-        </w:rPr>
-      </w:pPr>
-      <w:r>
-        <w:rPr>
-          <w:rFonts w:hint="eastAsia"/>
-          <w:i/>
-          <w:color w:val="1F497D" w:themeColor="text2"/>
-          <w:sz w:val="22"/>
-          <w:szCs w:val="21"/>
-        </w:rPr>
-        <w:t>密钥为：</w:t>
-      </w:r>
-      <w:r>
-        <w:rPr>
-          <w:i/>
-          <w:color w:val="1F497D" w:themeColor="text2"/>
-          <w:sz w:val="22"/>
-          <w:szCs w:val="21"/>
-        </w:rPr>
-        <w:t>cryptography</w:t>
-      </w:r>
-      <w:r>
-        <w:rPr>
-          <w:rFonts w:hint="eastAsia"/>
-          <w:i/>
-          <w:color w:val="1F497D" w:themeColor="text2"/>
-          <w:sz w:val="22"/>
-          <w:szCs w:val="21"/>
-        </w:rPr>
-        <w:t>l</w:t>
-      </w:r>
-      <w:r>
-        <w:rPr>
-          <w:i/>
-          <w:color w:val="1F497D" w:themeColor="text2"/>
-          <w:sz w:val="22"/>
-          <w:szCs w:val="21"/>
-        </w:rPr>
-        <w:t>ab</w:t>
-      </w:r>
-      <w:r>
-        <w:rPr>
-          <w:i/>
-          <w:color w:val="1F497D" w:themeColor="text2"/>
-          <w:sz w:val="22"/>
-          <w:szCs w:val="21"/>
-        </w:rPr>
-        <w:t>1</w:t>
-      </w:r>
     </w:p>
     <w:p>
       <w:pPr>
@@ -789,18 +383,671 @@
         <w:tabs>
           <w:tab w:val="left" w:pos="4995"/>
         </w:tabs>
-        <w:spacing w:before="100" w:beforeAutospacing="1" w:after="100" w:afterAutospacing="1" w:line="400" w:lineRule="exact"/>
+        <w:spacing w:before="100" w:beforeAutospacing="1" w:after="100" w:afterAutospacing="1" w:line="240" w:lineRule="exact"/>
         <w:ind w:left="420" w:firstLineChars="0" w:firstLine="0"/>
         <w:rPr>
-          <w:i/>
           <w:color w:val="1F497D" w:themeColor="text2"/>
           <w:sz w:val="22"/>
           <w:szCs w:val="21"/>
         </w:rPr>
       </w:pPr>
-      <w:r>
-        <w:rPr>
-          <w:i/>
+    </w:p>
+    <w:p>
+      <w:pPr>
+        <w:pStyle w:val="a7"/>
+        <w:tabs>
+          <w:tab w:val="left" w:pos="4995"/>
+        </w:tabs>
+        <w:spacing w:before="100" w:beforeAutospacing="1" w:after="100" w:afterAutospacing="1" w:line="240" w:lineRule="exact"/>
+        <w:ind w:left="420" w:firstLineChars="0" w:firstLine="0"/>
+        <w:rPr>
+          <w:color w:val="1F497D" w:themeColor="text2"/>
+          <w:sz w:val="22"/>
+          <w:szCs w:val="21"/>
+        </w:rPr>
+      </w:pPr>
+    </w:p>
+    <w:p>
+      <w:pPr>
+        <w:pStyle w:val="a7"/>
+        <w:tabs>
+          <w:tab w:val="left" w:pos="4995"/>
+        </w:tabs>
+        <w:spacing w:before="100" w:beforeAutospacing="1" w:after="100" w:afterAutospacing="1" w:line="240" w:lineRule="exact"/>
+        <w:ind w:left="420" w:firstLineChars="0" w:firstLine="0"/>
+        <w:rPr>
+          <w:color w:val="1F497D" w:themeColor="text2"/>
+          <w:sz w:val="22"/>
+          <w:szCs w:val="21"/>
+        </w:rPr>
+      </w:pPr>
+    </w:p>
+    <w:p>
+      <w:pPr>
+        <w:tabs>
+          <w:tab w:val="left" w:pos="4995"/>
+        </w:tabs>
+        <w:spacing w:before="100" w:beforeAutospacing="1" w:after="100" w:afterAutospacing="1" w:line="240" w:lineRule="exact"/>
+        <w:rPr>
+          <w:color w:val="1F497D" w:themeColor="text2"/>
+          <w:sz w:val="22"/>
+          <w:szCs w:val="21"/>
+        </w:rPr>
+      </w:pPr>
+    </w:p>
+    <w:p>
+      <w:pPr>
+        <w:tabs>
+          <w:tab w:val="left" w:pos="4995"/>
+        </w:tabs>
+        <w:spacing w:before="100" w:beforeAutospacing="1" w:after="100" w:afterAutospacing="1" w:line="240" w:lineRule="exact"/>
+        <w:rPr>
+          <w:color w:val="1F497D" w:themeColor="text2"/>
+          <w:sz w:val="22"/>
+          <w:szCs w:val="21"/>
+        </w:rPr>
+      </w:pPr>
+    </w:p>
+    <w:p>
+      <w:pPr>
+        <w:tabs>
+          <w:tab w:val="left" w:pos="4995"/>
+        </w:tabs>
+        <w:spacing w:before="100" w:beforeAutospacing="1" w:after="100" w:afterAutospacing="1" w:line="240" w:lineRule="exact"/>
+        <w:rPr>
+          <w:color w:val="1F497D" w:themeColor="text2"/>
+          <w:sz w:val="22"/>
+          <w:szCs w:val="21"/>
+        </w:rPr>
+      </w:pPr>
+    </w:p>
+    <w:p>
+      <w:pPr>
+        <w:tabs>
+          <w:tab w:val="left" w:pos="4995"/>
+        </w:tabs>
+        <w:spacing w:before="100" w:beforeAutospacing="1" w:after="100" w:afterAutospacing="1" w:line="240" w:lineRule="exact"/>
+        <w:rPr>
+          <w:color w:val="1F497D" w:themeColor="text2"/>
+          <w:sz w:val="22"/>
+          <w:szCs w:val="21"/>
+        </w:rPr>
+      </w:pPr>
+    </w:p>
+    <w:p>
+      <w:pPr>
+        <w:tabs>
+          <w:tab w:val="left" w:pos="4995"/>
+        </w:tabs>
+        <w:spacing w:before="100" w:beforeAutospacing="1" w:after="100" w:afterAutospacing="1" w:line="240" w:lineRule="exact"/>
+        <w:rPr>
+          <w:rFonts w:hint="eastAsia"/>
+          <w:color w:val="1F497D" w:themeColor="text2"/>
+          <w:sz w:val="22"/>
+          <w:szCs w:val="21"/>
+        </w:rPr>
+      </w:pPr>
+    </w:p>
+    <w:p>
+      <w:pPr>
+        <w:tabs>
+          <w:tab w:val="left" w:pos="4995"/>
+        </w:tabs>
+        <w:spacing w:before="100" w:beforeAutospacing="1" w:after="100" w:afterAutospacing="1" w:line="240" w:lineRule="exact"/>
+        <w:rPr>
+          <w:b/>
+          <w:bCs/>
+          <w:sz w:val="22"/>
+          <w:szCs w:val="21"/>
+        </w:rPr>
+      </w:pPr>
+      <w:r>
+        <w:rPr>
+          <w:b/>
+          <w:bCs/>
+        </w:rPr>
+        <w:drawing>
+          <wp:anchor distT="0" distB="0" distL="114300" distR="114300" simplePos="0" relativeHeight="251659264" behindDoc="1" locked="0" layoutInCell="1" allowOverlap="1" wp14:anchorId="1F52BBE0" wp14:editId="04A32657">
+            <wp:simplePos x="0" y="0"/>
+            <wp:positionH relativeFrom="margin">
+              <wp:posOffset>1568449</wp:posOffset>
+            </wp:positionH>
+            <wp:positionV relativeFrom="paragraph">
+              <wp:posOffset>-1905</wp:posOffset>
+            </wp:positionV>
+            <wp:extent cx="3963233" cy="3949700"/>
+            <wp:effectExtent l="0" t="0" r="0" b="0"/>
+            <wp:wrapTight wrapText="bothSides">
+              <wp:wrapPolygon edited="0">
+                <wp:start x="0" y="0"/>
+                <wp:lineTo x="0" y="21461"/>
+                <wp:lineTo x="21493" y="21461"/>
+                <wp:lineTo x="21493" y="0"/>
+                <wp:lineTo x="0" y="0"/>
+              </wp:wrapPolygon>
+            </wp:wrapTight>
+            <wp:docPr id="2" name="图片 2"/>
+            <wp:cNvGraphicFramePr>
+              <a:graphicFrameLocks xmlns:a="http://schemas.openxmlformats.org/drawingml/2006/main" noChangeAspect="1"/>
+            </wp:cNvGraphicFramePr>
+            <a:graphic xmlns:a="http://schemas.openxmlformats.org/drawingml/2006/main">
+              <a:graphicData uri="http://schemas.openxmlformats.org/drawingml/2006/picture">
+                <pic:pic xmlns:pic="http://schemas.openxmlformats.org/drawingml/2006/picture">
+                  <pic:nvPicPr>
+                    <pic:cNvPr id="1" name=""/>
+                    <pic:cNvPicPr/>
+                  </pic:nvPicPr>
+                  <pic:blipFill>
+                    <a:blip r:embed="rId8" cstate="print">
+                      <a:extLst>
+                        <a:ext uri="{28A0092B-C50C-407E-A947-70E740481C1C}">
+                          <a14:useLocalDpi xmlns:a14="http://schemas.microsoft.com/office/drawing/2010/main" val="0"/>
+                        </a:ext>
+                      </a:extLst>
+                    </a:blip>
+                    <a:stretch>
+                      <a:fillRect/>
+                    </a:stretch>
+                  </pic:blipFill>
+                  <pic:spPr>
+                    <a:xfrm>
+                      <a:off x="0" y="0"/>
+                      <a:ext cx="3965741" cy="3952200"/>
+                    </a:xfrm>
+                    <a:prstGeom prst="rect">
+                      <a:avLst/>
+                    </a:prstGeom>
+                  </pic:spPr>
+                </pic:pic>
+              </a:graphicData>
+            </a:graphic>
+            <wp14:sizeRelH relativeFrom="margin">
+              <wp14:pctWidth>0</wp14:pctWidth>
+            </wp14:sizeRelH>
+            <wp14:sizeRelV relativeFrom="margin">
+              <wp14:pctHeight>0</wp14:pctHeight>
+            </wp14:sizeRelV>
+          </wp:anchor>
+        </w:drawing>
+      </w:r>
+      <w:r>
+        <w:rPr>
+          <w:rFonts w:hint="eastAsia"/>
+          <w:b/>
+          <w:bCs/>
+          <w:sz w:val="22"/>
+          <w:szCs w:val="21"/>
+        </w:rPr>
+        <w:t>T</w:t>
+      </w:r>
+      <w:r>
+        <w:rPr>
+          <w:b/>
+          <w:bCs/>
+          <w:sz w:val="22"/>
+          <w:szCs w:val="21"/>
+        </w:rPr>
+        <w:t>EST</w:t>
+      </w:r>
+      <w:r>
+        <w:rPr>
+          <w:rFonts w:hint="eastAsia"/>
+          <w:b/>
+          <w:bCs/>
+          <w:sz w:val="22"/>
+          <w:szCs w:val="21"/>
+        </w:rPr>
+        <w:t>-2</w:t>
+      </w:r>
+      <w:r>
+        <w:rPr>
+          <w:b/>
+          <w:bCs/>
+          <w:sz w:val="22"/>
+          <w:szCs w:val="21"/>
+        </w:rPr>
+        <w:t xml:space="preserve"> </w:t>
+      </w:r>
+    </w:p>
+    <w:p>
+      <w:pPr>
+        <w:tabs>
+          <w:tab w:val="left" w:pos="4995"/>
+        </w:tabs>
+        <w:spacing w:before="100" w:beforeAutospacing="1" w:after="100" w:afterAutospacing="1" w:line="240" w:lineRule="exact"/>
+        <w:jc w:val="left"/>
+        <w:rPr>
+          <w:sz w:val="22"/>
+          <w:szCs w:val="21"/>
+        </w:rPr>
+      </w:pPr>
+      <w:r>
+        <w:rPr>
+          <w:rFonts w:hint="eastAsia"/>
+          <w:sz w:val="22"/>
+          <w:szCs w:val="21"/>
+        </w:rPr>
+        <w:t>明文：</w:t>
+      </w:r>
+      <w:r>
+        <w:rPr>
+          <w:rFonts w:hint="eastAsia"/>
+          <w:sz w:val="22"/>
+          <w:szCs w:val="21"/>
+        </w:rPr>
+        <w:t>wangm</w:t>
+      </w:r>
+      <w:r>
+        <w:rPr>
+          <w:sz w:val="22"/>
+          <w:szCs w:val="21"/>
+        </w:rPr>
+        <w:t>y+200210231</w:t>
+      </w:r>
+    </w:p>
+    <w:p>
+      <w:pPr>
+        <w:tabs>
+          <w:tab w:val="left" w:pos="4995"/>
+        </w:tabs>
+        <w:spacing w:before="100" w:beforeAutospacing="1" w:after="100" w:afterAutospacing="1" w:line="240" w:lineRule="exact"/>
+        <w:jc w:val="left"/>
+        <w:rPr>
+          <w:rFonts w:hint="eastAsia"/>
+          <w:sz w:val="22"/>
+          <w:szCs w:val="21"/>
+        </w:rPr>
+      </w:pPr>
+      <w:r>
+        <w:rPr>
+          <w:rFonts w:hint="eastAsia"/>
+          <w:sz w:val="22"/>
+          <w:szCs w:val="21"/>
+        </w:rPr>
+        <w:t>密钥：</w:t>
+      </w:r>
+      <w:r>
+        <w:rPr>
+          <w:rFonts w:hint="eastAsia"/>
+          <w:sz w:val="22"/>
+          <w:szCs w:val="21"/>
+        </w:rPr>
+        <w:t xml:space="preserve"> </w:t>
+      </w:r>
+      <w:r>
+        <w:rPr>
+          <w:sz w:val="22"/>
+          <w:szCs w:val="21"/>
+        </w:rPr>
+        <w:t xml:space="preserve"> </w:t>
+      </w:r>
+      <w:r>
+        <w:rPr>
+          <w:rFonts w:hint="eastAsia"/>
+          <w:sz w:val="22"/>
+          <w:szCs w:val="21"/>
+        </w:rPr>
+        <w:t>cryptographyl</w:t>
+      </w:r>
+      <w:r>
+        <w:rPr>
+          <w:sz w:val="22"/>
+          <w:szCs w:val="21"/>
+        </w:rPr>
+        <w:t>ab1</w:t>
+      </w:r>
+    </w:p>
+    <w:p>
+      <w:pPr>
+        <w:pStyle w:val="a7"/>
+        <w:tabs>
+          <w:tab w:val="left" w:pos="4995"/>
+        </w:tabs>
+        <w:spacing w:before="100" w:beforeAutospacing="1" w:after="100" w:afterAutospacing="1" w:line="240" w:lineRule="exact"/>
+        <w:ind w:left="420" w:firstLineChars="0" w:firstLine="0"/>
+        <w:rPr>
+          <w:color w:val="1F497D" w:themeColor="text2"/>
+          <w:sz w:val="22"/>
+          <w:szCs w:val="21"/>
+        </w:rPr>
+      </w:pPr>
+    </w:p>
+    <w:p>
+      <w:pPr>
+        <w:pStyle w:val="a7"/>
+        <w:tabs>
+          <w:tab w:val="left" w:pos="4995"/>
+        </w:tabs>
+        <w:spacing w:before="100" w:beforeAutospacing="1" w:after="100" w:afterAutospacing="1" w:line="240" w:lineRule="exact"/>
+        <w:ind w:left="420" w:firstLineChars="0" w:firstLine="0"/>
+        <w:rPr>
+          <w:b/>
+          <w:bCs/>
+          <w:sz w:val="22"/>
+          <w:szCs w:val="21"/>
+        </w:rPr>
+      </w:pPr>
+      <w:r>
+        <w:rPr>
+          <w:b/>
+          <w:bCs/>
+          <w:sz w:val="22"/>
+          <w:szCs w:val="21"/>
+        </w:rPr>
+        <w:lastRenderedPageBreak/>
+        <w:drawing>
+          <wp:anchor distT="0" distB="0" distL="114300" distR="114300" simplePos="0" relativeHeight="251660288" behindDoc="1" locked="0" layoutInCell="1" allowOverlap="1" wp14:anchorId="33650B0D" wp14:editId="12E5A3D7">
+            <wp:simplePos x="0" y="0"/>
+            <wp:positionH relativeFrom="margin">
+              <wp:posOffset>1739900</wp:posOffset>
+            </wp:positionH>
+            <wp:positionV relativeFrom="paragraph">
+              <wp:posOffset>0</wp:posOffset>
+            </wp:positionV>
+            <wp:extent cx="4108450" cy="4108450"/>
+            <wp:effectExtent l="0" t="0" r="6350" b="6350"/>
+            <wp:wrapTight wrapText="bothSides">
+              <wp:wrapPolygon edited="0">
+                <wp:start x="0" y="0"/>
+                <wp:lineTo x="0" y="21533"/>
+                <wp:lineTo x="21533" y="21533"/>
+                <wp:lineTo x="21533" y="0"/>
+                <wp:lineTo x="0" y="0"/>
+              </wp:wrapPolygon>
+            </wp:wrapTight>
+            <wp:docPr id="3" name="图片 3"/>
+            <wp:cNvGraphicFramePr>
+              <a:graphicFrameLocks xmlns:a="http://schemas.openxmlformats.org/drawingml/2006/main" noChangeAspect="1"/>
+            </wp:cNvGraphicFramePr>
+            <a:graphic xmlns:a="http://schemas.openxmlformats.org/drawingml/2006/main">
+              <a:graphicData uri="http://schemas.openxmlformats.org/drawingml/2006/picture">
+                <pic:pic xmlns:pic="http://schemas.openxmlformats.org/drawingml/2006/picture">
+                  <pic:nvPicPr>
+                    <pic:cNvPr id="1" name=""/>
+                    <pic:cNvPicPr/>
+                  </pic:nvPicPr>
+                  <pic:blipFill>
+                    <a:blip r:embed="rId9">
+                      <a:extLst>
+                        <a:ext uri="{28A0092B-C50C-407E-A947-70E740481C1C}">
+                          <a14:useLocalDpi xmlns:a14="http://schemas.microsoft.com/office/drawing/2010/main" val="0"/>
+                        </a:ext>
+                      </a:extLst>
+                    </a:blip>
+                    <a:stretch>
+                      <a:fillRect/>
+                    </a:stretch>
+                  </pic:blipFill>
+                  <pic:spPr>
+                    <a:xfrm>
+                      <a:off x="0" y="0"/>
+                      <a:ext cx="4108450" cy="4108450"/>
+                    </a:xfrm>
+                    <a:prstGeom prst="rect">
+                      <a:avLst/>
+                    </a:prstGeom>
+                  </pic:spPr>
+                </pic:pic>
+              </a:graphicData>
+            </a:graphic>
+            <wp14:sizeRelH relativeFrom="margin">
+              <wp14:pctWidth>0</wp14:pctWidth>
+            </wp14:sizeRelH>
+            <wp14:sizeRelV relativeFrom="margin">
+              <wp14:pctHeight>0</wp14:pctHeight>
+            </wp14:sizeRelV>
+          </wp:anchor>
+        </w:drawing>
+      </w:r>
+      <w:r>
+        <w:rPr>
+          <w:rFonts w:hint="eastAsia"/>
+          <w:b/>
+          <w:bCs/>
+          <w:sz w:val="22"/>
+          <w:szCs w:val="21"/>
+        </w:rPr>
+        <w:t>T</w:t>
+      </w:r>
+      <w:r>
+        <w:rPr>
+          <w:b/>
+          <w:bCs/>
+          <w:sz w:val="22"/>
+          <w:szCs w:val="21"/>
+        </w:rPr>
+        <w:t xml:space="preserve">EST-3 </w:t>
+      </w:r>
+    </w:p>
+    <w:p>
+      <w:pPr>
+        <w:pStyle w:val="a7"/>
+        <w:tabs>
+          <w:tab w:val="left" w:pos="4995"/>
+        </w:tabs>
+        <w:spacing w:before="100" w:beforeAutospacing="1" w:after="100" w:afterAutospacing="1" w:line="240" w:lineRule="exact"/>
+        <w:ind w:left="420" w:firstLineChars="0" w:firstLine="0"/>
+        <w:jc w:val="left"/>
+        <w:rPr>
+          <w:sz w:val="22"/>
+          <w:szCs w:val="21"/>
+        </w:rPr>
+      </w:pPr>
+      <w:r>
+        <w:rPr>
+          <w:rFonts w:hint="eastAsia"/>
+          <w:sz w:val="22"/>
+          <w:szCs w:val="21"/>
+        </w:rPr>
+        <w:t>明文：</w:t>
+      </w:r>
+      <w:r>
+        <w:rPr>
+          <w:rFonts w:hint="eastAsia"/>
+          <w:sz w:val="22"/>
+          <w:szCs w:val="21"/>
+        </w:rPr>
+        <w:t>wangmy+200210230</w:t>
+      </w:r>
+      <w:r>
+        <w:rPr>
+          <w:sz w:val="22"/>
+          <w:szCs w:val="21"/>
+        </w:rPr>
+        <w:t xml:space="preserve"> </w:t>
+      </w:r>
+    </w:p>
+    <w:p>
+      <w:pPr>
+        <w:pStyle w:val="a7"/>
+        <w:tabs>
+          <w:tab w:val="left" w:pos="4995"/>
+        </w:tabs>
+        <w:spacing w:before="100" w:beforeAutospacing="1" w:after="100" w:afterAutospacing="1" w:line="240" w:lineRule="exact"/>
+        <w:ind w:left="420" w:firstLineChars="0" w:firstLine="0"/>
+        <w:jc w:val="left"/>
+        <w:rPr>
+          <w:rFonts w:hint="eastAsia"/>
+          <w:sz w:val="22"/>
+          <w:szCs w:val="21"/>
+        </w:rPr>
+      </w:pPr>
+      <w:r>
+        <w:rPr>
+          <w:rFonts w:hint="eastAsia"/>
+          <w:sz w:val="22"/>
+          <w:szCs w:val="21"/>
+        </w:rPr>
+        <w:t>密钥：</w:t>
+      </w:r>
+      <w:r>
+        <w:rPr>
+          <w:rFonts w:hint="eastAsia"/>
+          <w:sz w:val="22"/>
+          <w:szCs w:val="21"/>
+        </w:rPr>
+        <w:t>crypto</w:t>
+      </w:r>
+      <w:r>
+        <w:rPr>
+          <w:sz w:val="22"/>
+          <w:szCs w:val="21"/>
+        </w:rPr>
+        <w:t>graphylab1</w:t>
+      </w:r>
+    </w:p>
+    <w:p>
+      <w:pPr>
+        <w:pStyle w:val="a7"/>
+        <w:tabs>
+          <w:tab w:val="left" w:pos="4995"/>
+        </w:tabs>
+        <w:spacing w:before="100" w:beforeAutospacing="1" w:after="100" w:afterAutospacing="1" w:line="240" w:lineRule="exact"/>
+        <w:ind w:left="420" w:firstLineChars="0" w:firstLine="0"/>
+        <w:rPr>
+          <w:color w:val="1F497D" w:themeColor="text2"/>
+          <w:sz w:val="22"/>
+          <w:szCs w:val="21"/>
+        </w:rPr>
+      </w:pPr>
+    </w:p>
+    <w:p>
+      <w:pPr>
+        <w:pStyle w:val="a7"/>
+        <w:tabs>
+          <w:tab w:val="left" w:pos="4995"/>
+        </w:tabs>
+        <w:spacing w:before="100" w:beforeAutospacing="1" w:after="100" w:afterAutospacing="1" w:line="240" w:lineRule="exact"/>
+        <w:ind w:left="420" w:firstLineChars="0" w:firstLine="0"/>
+        <w:rPr>
+          <w:color w:val="1F497D" w:themeColor="text2"/>
+          <w:sz w:val="22"/>
+          <w:szCs w:val="21"/>
+        </w:rPr>
+      </w:pPr>
+    </w:p>
+    <w:p>
+      <w:pPr>
+        <w:pStyle w:val="a7"/>
+        <w:tabs>
+          <w:tab w:val="left" w:pos="4995"/>
+        </w:tabs>
+        <w:spacing w:before="100" w:beforeAutospacing="1" w:after="100" w:afterAutospacing="1" w:line="240" w:lineRule="exact"/>
+        <w:ind w:left="420" w:firstLineChars="0" w:firstLine="0"/>
+        <w:rPr>
+          <w:color w:val="1F497D" w:themeColor="text2"/>
+          <w:sz w:val="22"/>
+          <w:szCs w:val="21"/>
+        </w:rPr>
+      </w:pPr>
+    </w:p>
+    <w:p>
+      <w:pPr>
+        <w:pStyle w:val="a7"/>
+        <w:tabs>
+          <w:tab w:val="left" w:pos="4995"/>
+        </w:tabs>
+        <w:spacing w:before="100" w:beforeAutospacing="1" w:after="100" w:afterAutospacing="1" w:line="240" w:lineRule="exact"/>
+        <w:ind w:left="420" w:firstLineChars="0" w:firstLine="0"/>
+        <w:rPr>
+          <w:color w:val="1F497D" w:themeColor="text2"/>
+          <w:sz w:val="22"/>
+          <w:szCs w:val="21"/>
+        </w:rPr>
+      </w:pPr>
+    </w:p>
+    <w:p>
+      <w:pPr>
+        <w:pStyle w:val="a7"/>
+        <w:tabs>
+          <w:tab w:val="left" w:pos="4995"/>
+        </w:tabs>
+        <w:spacing w:before="100" w:beforeAutospacing="1" w:after="100" w:afterAutospacing="1" w:line="240" w:lineRule="exact"/>
+        <w:ind w:left="420" w:firstLineChars="0" w:firstLine="0"/>
+        <w:rPr>
+          <w:color w:val="1F497D" w:themeColor="text2"/>
+          <w:sz w:val="22"/>
+          <w:szCs w:val="21"/>
+        </w:rPr>
+      </w:pPr>
+    </w:p>
+    <w:p>
+      <w:pPr>
+        <w:pStyle w:val="a7"/>
+        <w:tabs>
+          <w:tab w:val="left" w:pos="4995"/>
+        </w:tabs>
+        <w:spacing w:before="100" w:beforeAutospacing="1" w:after="100" w:afterAutospacing="1" w:line="240" w:lineRule="exact"/>
+        <w:ind w:left="420" w:firstLineChars="0" w:firstLine="0"/>
+        <w:rPr>
+          <w:color w:val="1F497D" w:themeColor="text2"/>
+          <w:sz w:val="22"/>
+          <w:szCs w:val="21"/>
+        </w:rPr>
+      </w:pPr>
+    </w:p>
+    <w:p>
+      <w:pPr>
+        <w:pStyle w:val="a7"/>
+        <w:tabs>
+          <w:tab w:val="left" w:pos="4995"/>
+        </w:tabs>
+        <w:spacing w:before="100" w:beforeAutospacing="1" w:after="100" w:afterAutospacing="1" w:line="240" w:lineRule="exact"/>
+        <w:ind w:left="420" w:firstLineChars="0" w:firstLine="0"/>
+        <w:rPr>
+          <w:color w:val="1F497D" w:themeColor="text2"/>
+          <w:sz w:val="22"/>
+          <w:szCs w:val="21"/>
+        </w:rPr>
+      </w:pPr>
+    </w:p>
+    <w:p>
+      <w:pPr>
+        <w:pStyle w:val="a7"/>
+        <w:tabs>
+          <w:tab w:val="left" w:pos="4995"/>
+        </w:tabs>
+        <w:spacing w:before="100" w:beforeAutospacing="1" w:after="100" w:afterAutospacing="1" w:line="240" w:lineRule="exact"/>
+        <w:ind w:left="420" w:firstLineChars="0" w:firstLine="0"/>
+        <w:rPr>
+          <w:color w:val="1F497D" w:themeColor="text2"/>
+          <w:sz w:val="22"/>
+          <w:szCs w:val="21"/>
+        </w:rPr>
+      </w:pPr>
+    </w:p>
+    <w:p>
+      <w:pPr>
+        <w:pStyle w:val="a7"/>
+        <w:tabs>
+          <w:tab w:val="left" w:pos="4995"/>
+        </w:tabs>
+        <w:spacing w:before="100" w:beforeAutospacing="1" w:after="100" w:afterAutospacing="1" w:line="240" w:lineRule="exact"/>
+        <w:ind w:left="420" w:firstLineChars="0" w:firstLine="0"/>
+        <w:rPr>
+          <w:rFonts w:hint="eastAsia"/>
+          <w:color w:val="1F497D" w:themeColor="text2"/>
+          <w:sz w:val="22"/>
+          <w:szCs w:val="21"/>
+        </w:rPr>
+      </w:pPr>
+    </w:p>
+    <w:p>
+      <w:pPr>
+        <w:pStyle w:val="a7"/>
+        <w:tabs>
+          <w:tab w:val="left" w:pos="4995"/>
+        </w:tabs>
+        <w:spacing w:before="100" w:beforeAutospacing="1" w:after="100" w:afterAutospacing="1" w:line="240" w:lineRule="exact"/>
+        <w:ind w:left="420" w:firstLineChars="0" w:firstLine="0"/>
+        <w:rPr>
+          <w:color w:val="1F497D" w:themeColor="text2"/>
+          <w:sz w:val="22"/>
+          <w:szCs w:val="21"/>
+        </w:rPr>
+      </w:pPr>
+      <w:r>
+        <w:rPr>
           <w:color w:val="1F497D" w:themeColor="text2"/>
           <w:sz w:val="22"/>
           <w:szCs w:val="21"/>
@@ -815,7 +1062,7 @@
           <w:ilvl w:val="0"/>
           <w:numId w:val="19"/>
         </w:numPr>
-        <w:spacing w:before="100" w:beforeAutospacing="1" w:after="100" w:afterAutospacing="1" w:line="400" w:lineRule="exact"/>
+        <w:spacing w:before="100" w:beforeAutospacing="1" w:after="100" w:afterAutospacing="1" w:line="240" w:lineRule="exact"/>
         <w:ind w:firstLineChars="0"/>
         <w:rPr>
           <w:rFonts w:ascii="宋体" w:hAnsi="宋体" w:cs="宋体"/>
@@ -846,18 +1093,28 @@
     <w:p>
       <w:pPr>
         <w:pStyle w:val="a7"/>
+        <w:numPr>
+          <w:ilvl w:val="0"/>
+          <w:numId w:val="31"/>
+        </w:numPr>
         <w:tabs>
           <w:tab w:val="left" w:pos="4995"/>
         </w:tabs>
-        <w:spacing w:before="100" w:beforeAutospacing="1" w:after="100" w:afterAutospacing="1" w:line="400" w:lineRule="exact"/>
-        <w:ind w:left="420" w:firstLineChars="0" w:firstLine="0"/>
-        <w:rPr>
-          <w:i/>
-          <w:color w:val="1F497D" w:themeColor="text2"/>
-          <w:sz w:val="22"/>
-          <w:szCs w:val="21"/>
-        </w:rPr>
-      </w:pPr>
+        <w:spacing w:before="100" w:beforeAutospacing="1" w:after="100" w:afterAutospacing="1" w:line="240" w:lineRule="exact"/>
+        <w:ind w:firstLineChars="0"/>
+        <w:rPr>
+          <w:sz w:val="22"/>
+          <w:szCs w:val="21"/>
+        </w:rPr>
+      </w:pPr>
+      <w:r>
+        <w:rPr>
+          <w:rFonts w:hint="eastAsia"/>
+          <w:sz w:val="22"/>
+          <w:szCs w:val="21"/>
+        </w:rPr>
+        <w:t>列混淆计算</w:t>
+      </w:r>
     </w:p>
     <w:p>
       <w:pPr>
@@ -865,15 +1122,259 @@
         <w:tabs>
           <w:tab w:val="left" w:pos="4995"/>
         </w:tabs>
-        <w:spacing w:before="100" w:beforeAutospacing="1" w:after="100" w:afterAutospacing="1" w:line="400" w:lineRule="exact"/>
-        <w:ind w:left="420" w:firstLineChars="0" w:firstLine="0"/>
-        <w:rPr>
-          <w:i/>
-          <w:color w:val="1F497D" w:themeColor="text2"/>
-          <w:sz w:val="22"/>
-          <w:szCs w:val="21"/>
-        </w:rPr>
-      </w:pPr>
+        <w:spacing w:before="100" w:beforeAutospacing="1" w:after="100" w:afterAutospacing="1" w:line="320" w:lineRule="exact"/>
+        <w:ind w:left="782" w:firstLineChars="0" w:firstLine="0"/>
+        <w:rPr>
+          <w:sz w:val="22"/>
+          <w:szCs w:val="21"/>
+        </w:rPr>
+      </w:pPr>
+      <w:r>
+        <w:rPr>
+          <w:rFonts w:hint="eastAsia"/>
+          <w:sz w:val="22"/>
+          <w:szCs w:val="21"/>
+        </w:rPr>
+        <w:t>计算列混淆时要用到矩阵乘法，需设置</w:t>
+      </w:r>
+      <w:proofErr w:type="spellStart"/>
+      <w:r>
+        <w:rPr>
+          <w:rFonts w:hint="eastAsia"/>
+          <w:sz w:val="22"/>
+          <w:szCs w:val="21"/>
+        </w:rPr>
+        <w:t>tmp</w:t>
+      </w:r>
+      <w:proofErr w:type="spellEnd"/>
+      <w:r>
+        <w:rPr>
+          <w:rFonts w:hint="eastAsia"/>
+          <w:sz w:val="22"/>
+          <w:szCs w:val="21"/>
+        </w:rPr>
+        <w:t>来存储部分积，</w:t>
+      </w:r>
+      <w:r>
+        <w:rPr>
+          <w:rFonts w:hint="eastAsia"/>
+          <w:sz w:val="22"/>
+          <w:szCs w:val="21"/>
+        </w:rPr>
+        <w:t>即</w:t>
+      </w:r>
+      <w:proofErr w:type="spellStart"/>
+      <w:r>
+        <w:rPr>
+          <w:rFonts w:hint="eastAsia"/>
+          <w:sz w:val="22"/>
+          <w:szCs w:val="21"/>
+        </w:rPr>
+        <w:t>tmp</w:t>
+      </w:r>
+      <w:proofErr w:type="spellEnd"/>
+      <w:r>
+        <w:rPr>
+          <w:sz w:val="22"/>
+          <w:szCs w:val="21"/>
+        </w:rPr>
+        <w:t xml:space="preserve"> </w:t>
+      </w:r>
+      <w:r>
+        <w:rPr>
+          <w:rFonts w:hint="eastAsia"/>
+          <w:sz w:val="22"/>
+          <w:szCs w:val="21"/>
+        </w:rPr>
+        <w:t>=</w:t>
+      </w:r>
+      <w:r>
+        <w:rPr>
+          <w:sz w:val="22"/>
+          <w:szCs w:val="21"/>
+        </w:rPr>
+        <w:t xml:space="preserve"> </w:t>
+      </w:r>
+      <w:proofErr w:type="spellStart"/>
+      <w:r>
+        <w:rPr>
+          <w:rFonts w:hint="eastAsia"/>
+          <w:sz w:val="22"/>
+          <w:szCs w:val="21"/>
+        </w:rPr>
+        <w:t>tmp</w:t>
+      </w:r>
+      <w:proofErr w:type="spellEnd"/>
+      <w:r>
+        <w:rPr>
+          <w:sz w:val="22"/>
+          <w:szCs w:val="21"/>
+        </w:rPr>
+        <w:t xml:space="preserve"> ^ </w:t>
+      </w:r>
+      <w:proofErr w:type="spellStart"/>
+      <w:r>
+        <w:rPr>
+          <w:sz w:val="22"/>
+          <w:szCs w:val="21"/>
+        </w:rPr>
+        <w:t>GFMul</w:t>
+      </w:r>
+      <w:proofErr w:type="spellEnd"/>
+      <w:r>
+        <w:rPr>
+          <w:sz w:val="22"/>
+          <w:szCs w:val="21"/>
+        </w:rPr>
+        <w:t xml:space="preserve">( </w:t>
+      </w:r>
+      <w:proofErr w:type="spellStart"/>
+      <w:r>
+        <w:rPr>
+          <w:rFonts w:hint="eastAsia"/>
+          <w:sz w:val="22"/>
+          <w:szCs w:val="21"/>
+        </w:rPr>
+        <w:t>col</w:t>
+      </w:r>
+      <w:r>
+        <w:rPr>
+          <w:sz w:val="22"/>
+          <w:szCs w:val="21"/>
+        </w:rPr>
+        <w:t>M</w:t>
+      </w:r>
+      <w:proofErr w:type="spellEnd"/>
+      <w:r>
+        <w:rPr>
+          <w:sz w:val="22"/>
+          <w:szCs w:val="21"/>
+        </w:rPr>
+        <w:t>[][], a[][])</w:t>
+      </w:r>
+      <w:r>
+        <w:rPr>
+          <w:rFonts w:hint="eastAsia"/>
+          <w:sz w:val="22"/>
+          <w:szCs w:val="21"/>
+        </w:rPr>
+        <w:t>。算完后将</w:t>
+      </w:r>
+      <w:proofErr w:type="spellStart"/>
+      <w:r>
+        <w:rPr>
+          <w:rFonts w:hint="eastAsia"/>
+          <w:sz w:val="22"/>
+          <w:szCs w:val="21"/>
+        </w:rPr>
+        <w:t>tmp</w:t>
+      </w:r>
+      <w:proofErr w:type="spellEnd"/>
+      <w:r>
+        <w:rPr>
+          <w:rFonts w:hint="eastAsia"/>
+          <w:sz w:val="22"/>
+          <w:szCs w:val="21"/>
+        </w:rPr>
+        <w:t>值赋给</w:t>
+      </w:r>
+      <w:r>
+        <w:rPr>
+          <w:rFonts w:hint="eastAsia"/>
+          <w:sz w:val="22"/>
+          <w:szCs w:val="21"/>
+        </w:rPr>
+        <w:t>array</w:t>
+      </w:r>
+      <w:r>
+        <w:rPr>
+          <w:sz w:val="22"/>
+          <w:szCs w:val="21"/>
+        </w:rPr>
+        <w:t>[][]</w:t>
+      </w:r>
+      <w:r>
+        <w:rPr>
+          <w:rFonts w:hint="eastAsia"/>
+          <w:sz w:val="22"/>
+          <w:szCs w:val="21"/>
+        </w:rPr>
+        <w:t>。每计算一个</w:t>
+      </w:r>
+      <w:r>
+        <w:rPr>
+          <w:rFonts w:hint="eastAsia"/>
+          <w:sz w:val="22"/>
+          <w:szCs w:val="21"/>
+        </w:rPr>
+        <w:t>array</w:t>
+      </w:r>
+      <w:r>
+        <w:rPr>
+          <w:rFonts w:hint="eastAsia"/>
+          <w:sz w:val="22"/>
+          <w:szCs w:val="21"/>
+        </w:rPr>
+        <w:t>矩阵元素的值都要将</w:t>
+      </w:r>
+      <w:proofErr w:type="spellStart"/>
+      <w:r>
+        <w:rPr>
+          <w:rFonts w:hint="eastAsia"/>
+          <w:sz w:val="22"/>
+          <w:szCs w:val="21"/>
+        </w:rPr>
+        <w:t>tmp</w:t>
+      </w:r>
+      <w:proofErr w:type="spellEnd"/>
+      <w:r>
+        <w:rPr>
+          <w:rFonts w:hint="eastAsia"/>
+          <w:sz w:val="22"/>
+          <w:szCs w:val="21"/>
+        </w:rPr>
+        <w:t>重新置零。之前加密错误就出现在这里</w:t>
+      </w:r>
+      <w:r>
+        <w:rPr>
+          <w:rFonts w:hint="eastAsia"/>
+          <w:sz w:val="22"/>
+          <w:szCs w:val="21"/>
+        </w:rPr>
+        <w:t>。</w:t>
+      </w:r>
+    </w:p>
+    <w:p>
+      <w:pPr>
+        <w:pStyle w:val="a7"/>
+        <w:numPr>
+          <w:ilvl w:val="0"/>
+          <w:numId w:val="31"/>
+        </w:numPr>
+        <w:tabs>
+          <w:tab w:val="left" w:pos="4995"/>
+        </w:tabs>
+        <w:spacing w:before="100" w:beforeAutospacing="1" w:after="100" w:afterAutospacing="1" w:line="320" w:lineRule="exact"/>
+        <w:ind w:firstLineChars="0"/>
+        <w:rPr>
+          <w:sz w:val="22"/>
+          <w:szCs w:val="21"/>
+        </w:rPr>
+      </w:pPr>
+      <w:r>
+        <w:rPr>
+          <w:sz w:val="22"/>
+          <w:szCs w:val="21"/>
+        </w:rPr>
+        <w:t>CB</w:t>
+      </w:r>
+      <w:r>
+        <w:rPr>
+          <w:sz w:val="22"/>
+          <w:szCs w:val="21"/>
+        </w:rPr>
+        <w:t>C</w:t>
+      </w:r>
     </w:p>
     <w:p>
       <w:pPr>
@@ -881,10 +1382,218 @@
         <w:tabs>
           <w:tab w:val="left" w:pos="4995"/>
         </w:tabs>
-        <w:spacing w:before="100" w:beforeAutospacing="1" w:after="100" w:afterAutospacing="1" w:line="400" w:lineRule="exact"/>
+        <w:spacing w:before="100" w:beforeAutospacing="1" w:after="100" w:afterAutospacing="1" w:line="320" w:lineRule="exact"/>
+        <w:ind w:left="780" w:firstLineChars="0" w:firstLine="0"/>
+        <w:rPr>
+          <w:rFonts w:hint="eastAsia"/>
+          <w:sz w:val="22"/>
+          <w:szCs w:val="21"/>
+        </w:rPr>
+      </w:pPr>
+      <w:r>
+        <w:rPr>
+          <w:rFonts w:hint="eastAsia"/>
+          <w:sz w:val="22"/>
+          <w:szCs w:val="21"/>
+        </w:rPr>
+        <w:t>实现</w:t>
+      </w:r>
+      <w:r>
+        <w:rPr>
+          <w:rFonts w:hint="eastAsia"/>
+          <w:sz w:val="22"/>
+          <w:szCs w:val="21"/>
+        </w:rPr>
+        <w:t>C</w:t>
+      </w:r>
+      <w:r>
+        <w:rPr>
+          <w:sz w:val="22"/>
+          <w:szCs w:val="21"/>
+        </w:rPr>
+        <w:t>BC</w:t>
+      </w:r>
+      <w:r>
+        <w:rPr>
+          <w:rFonts w:hint="eastAsia"/>
+          <w:sz w:val="22"/>
+          <w:szCs w:val="21"/>
+        </w:rPr>
+        <w:t>模式时，每次</w:t>
+      </w:r>
+      <w:r>
+        <w:rPr>
+          <w:sz w:val="22"/>
+          <w:szCs w:val="21"/>
+        </w:rPr>
+        <w:t>AES</w:t>
+      </w:r>
+      <w:r>
+        <w:rPr>
+          <w:rFonts w:hint="eastAsia"/>
+          <w:sz w:val="22"/>
+          <w:szCs w:val="21"/>
+        </w:rPr>
+        <w:t>加密前需要在原有分组明文中加上一个向量，此向量来自</w:t>
+      </w:r>
+      <w:r>
+        <w:rPr>
+          <w:sz w:val="22"/>
+          <w:szCs w:val="21"/>
+        </w:rPr>
+        <w:t>IV</w:t>
+      </w:r>
+      <w:r>
+        <w:rPr>
+          <w:rFonts w:hint="eastAsia"/>
+          <w:sz w:val="22"/>
+          <w:szCs w:val="21"/>
+        </w:rPr>
+        <w:t>或前一组加密的结果。</w:t>
+      </w:r>
+      <w:r>
+        <w:rPr>
+          <w:rFonts w:hint="eastAsia"/>
+          <w:sz w:val="22"/>
+          <w:szCs w:val="21"/>
+        </w:rPr>
+        <w:t>相反的</w:t>
+      </w:r>
+      <w:r>
+        <w:rPr>
+          <w:rFonts w:hint="eastAsia"/>
+          <w:sz w:val="22"/>
+          <w:szCs w:val="21"/>
+        </w:rPr>
+        <w:t>，</w:t>
+      </w:r>
+      <w:r>
+        <w:rPr>
+          <w:rFonts w:hint="eastAsia"/>
+          <w:sz w:val="22"/>
+          <w:szCs w:val="21"/>
+        </w:rPr>
+        <w:t>解密时</w:t>
+      </w:r>
+      <w:proofErr w:type="spellStart"/>
+      <w:r>
+        <w:rPr>
+          <w:rFonts w:hint="eastAsia"/>
+          <w:sz w:val="22"/>
+          <w:szCs w:val="21"/>
+        </w:rPr>
+        <w:t>de</w:t>
+      </w:r>
+      <w:r>
+        <w:rPr>
+          <w:sz w:val="22"/>
+          <w:szCs w:val="21"/>
+        </w:rPr>
+        <w:t>AES</w:t>
+      </w:r>
+      <w:proofErr w:type="spellEnd"/>
+      <w:r>
+        <w:rPr>
+          <w:rFonts w:hint="eastAsia"/>
+          <w:sz w:val="22"/>
+          <w:szCs w:val="21"/>
+        </w:rPr>
+        <w:t>的结果还要加上上一组的密文（或</w:t>
+      </w:r>
+      <w:r>
+        <w:rPr>
+          <w:rFonts w:hint="eastAsia"/>
+          <w:sz w:val="22"/>
+          <w:szCs w:val="21"/>
+        </w:rPr>
+        <w:t>I</w:t>
+      </w:r>
+      <w:r>
+        <w:rPr>
+          <w:sz w:val="22"/>
+          <w:szCs w:val="21"/>
+        </w:rPr>
+        <w:t>V</w:t>
+      </w:r>
+      <w:r>
+        <w:rPr>
+          <w:rFonts w:hint="eastAsia"/>
+          <w:sz w:val="22"/>
+          <w:szCs w:val="21"/>
+        </w:rPr>
+        <w:t>）才能成为本组明文。由于代码函数参数传入的是指针，解密后的明文直接覆盖之前的密文，就不能直接把它加给下一组的解密结果。故需要使用单独的变量提前复制一份当前组的密文。之前</w:t>
+      </w:r>
+      <w:r>
+        <w:rPr>
+          <w:sz w:val="22"/>
+          <w:szCs w:val="21"/>
+        </w:rPr>
+        <w:t>CBC</w:t>
+      </w:r>
+      <w:r>
+        <w:rPr>
+          <w:rFonts w:hint="eastAsia"/>
+          <w:sz w:val="22"/>
+          <w:szCs w:val="21"/>
+        </w:rPr>
+        <w:t>解密错误就在这里。</w:t>
+      </w:r>
+    </w:p>
+    <w:p>
+      <w:pPr>
+        <w:pStyle w:val="a7"/>
+        <w:tabs>
+          <w:tab w:val="left" w:pos="4995"/>
+        </w:tabs>
+        <w:spacing w:before="100" w:beforeAutospacing="1" w:after="100" w:afterAutospacing="1" w:line="240" w:lineRule="exact"/>
         <w:ind w:left="420" w:firstLineChars="0" w:firstLine="0"/>
         <w:rPr>
-          <w:i/>
+          <w:color w:val="1F497D" w:themeColor="text2"/>
+          <w:sz w:val="22"/>
+          <w:szCs w:val="21"/>
+        </w:rPr>
+      </w:pPr>
+    </w:p>
+    <w:p>
+      <w:pPr>
+        <w:pStyle w:val="a7"/>
+        <w:tabs>
+          <w:tab w:val="left" w:pos="4995"/>
+        </w:tabs>
+        <w:spacing w:before="100" w:beforeAutospacing="1" w:after="100" w:afterAutospacing="1" w:line="240" w:lineRule="exact"/>
+        <w:ind w:left="420" w:firstLineChars="0" w:firstLine="0"/>
+        <w:rPr>
+          <w:color w:val="1F497D" w:themeColor="text2"/>
+          <w:sz w:val="22"/>
+          <w:szCs w:val="21"/>
+        </w:rPr>
+      </w:pPr>
+    </w:p>
+    <w:p>
+      <w:pPr>
+        <w:pStyle w:val="a7"/>
+        <w:tabs>
+          <w:tab w:val="left" w:pos="4995"/>
+        </w:tabs>
+        <w:spacing w:before="100" w:beforeAutospacing="1" w:after="100" w:afterAutospacing="1" w:line="240" w:lineRule="exact"/>
+        <w:ind w:left="420" w:firstLineChars="0" w:firstLine="0"/>
+        <w:rPr>
+          <w:color w:val="1F497D" w:themeColor="text2"/>
+          <w:sz w:val="22"/>
+          <w:szCs w:val="21"/>
+        </w:rPr>
+      </w:pPr>
+    </w:p>
+    <w:p>
+      <w:pPr>
+        <w:pStyle w:val="a7"/>
+        <w:tabs>
+          <w:tab w:val="left" w:pos="4995"/>
+        </w:tabs>
+        <w:spacing w:before="100" w:beforeAutospacing="1" w:after="100" w:afterAutospacing="1" w:line="240" w:lineRule="exact"/>
+        <w:ind w:left="420" w:firstLineChars="0" w:firstLine="0"/>
+        <w:rPr>
+          <w:rFonts w:hint="eastAsia"/>
           <w:color w:val="1F497D" w:themeColor="text2"/>
           <w:sz w:val="22"/>
           <w:szCs w:val="21"/>
@@ -898,7 +1607,7 @@
           <w:ilvl w:val="0"/>
           <w:numId w:val="19"/>
         </w:numPr>
-        <w:spacing w:before="100" w:beforeAutospacing="1" w:after="100" w:afterAutospacing="1" w:line="400" w:lineRule="exact"/>
+        <w:spacing w:before="100" w:beforeAutospacing="1" w:after="100" w:afterAutospacing="1" w:line="240" w:lineRule="exact"/>
         <w:ind w:firstLineChars="0"/>
         <w:rPr>
           <w:rFonts w:ascii="宋体" w:hAnsi="宋体" w:cs="宋体"/>
@@ -914,6 +1623,7 @@
           <w:bCs/>
           <w:sz w:val="24"/>
         </w:rPr>
+        <w:lastRenderedPageBreak/>
         <w:t>如果不用</w:t>
       </w:r>
       <w:r>
@@ -932,7 +1642,16 @@
           <w:bCs/>
           <w:sz w:val="24"/>
         </w:rPr>
-        <w:t>代码框架</w:t>
+        <w:t>代码框架或者实现了C</w:t>
+      </w:r>
+      <w:r>
+        <w:rPr>
+          <w:rFonts w:ascii="宋体" w:hAnsi="宋体" w:cs="宋体"/>
+          <w:b/>
+          <w:bCs/>
+          <w:sz w:val="24"/>
+        </w:rPr>
+        <w:t>BC</w:t>
       </w:r>
       <w:r>
         <w:rPr>
@@ -941,24 +1660,6 @@
           <w:bCs/>
           <w:sz w:val="24"/>
         </w:rPr>
-        <w:t>或者实现了C</w:t>
-      </w:r>
-      <w:r>
-        <w:rPr>
-          <w:rFonts w:ascii="宋体" w:hAnsi="宋体" w:cs="宋体"/>
-          <w:b/>
-          <w:bCs/>
-          <w:sz w:val="24"/>
-        </w:rPr>
-        <w:t>BC</w:t>
-      </w:r>
-      <w:r>
-        <w:rPr>
-          <w:rFonts w:ascii="宋体" w:hAnsi="宋体" w:cs="宋体" w:hint="eastAsia"/>
-          <w:b/>
-          <w:bCs/>
-          <w:sz w:val="24"/>
-        </w:rPr>
         <w:t>模式，请说明。</w:t>
       </w:r>
     </w:p>
@@ -968,19 +1669,826 @@
         <w:tabs>
           <w:tab w:val="left" w:pos="4995"/>
         </w:tabs>
-        <w:spacing w:before="100" w:beforeAutospacing="1" w:after="100" w:afterAutospacing="1" w:line="400" w:lineRule="exact"/>
+        <w:spacing w:before="100" w:beforeAutospacing="1" w:after="100" w:afterAutospacing="1"/>
         <w:ind w:left="420" w:firstLineChars="0" w:firstLine="0"/>
         <w:rPr>
-          <w:rFonts w:hint="eastAsia"/>
-          <w:i/>
-          <w:color w:val="1F497D" w:themeColor="text2"/>
+          <w:sz w:val="22"/>
+          <w:szCs w:val="21"/>
+        </w:rPr>
+      </w:pPr>
+      <w:r>
+        <w:rPr>
+          <w:rFonts w:hint="eastAsia"/>
+          <w:sz w:val="22"/>
+          <w:szCs w:val="21"/>
+        </w:rPr>
+        <w:t>在原有代码框架下，实现了</w:t>
+      </w:r>
+      <w:r>
+        <w:rPr>
+          <w:rFonts w:hint="eastAsia"/>
+          <w:sz w:val="22"/>
+          <w:szCs w:val="21"/>
+        </w:rPr>
+        <w:t>C</w:t>
+      </w:r>
+      <w:r>
+        <w:rPr>
+          <w:sz w:val="22"/>
+          <w:szCs w:val="21"/>
+        </w:rPr>
+        <w:t>BC</w:t>
+      </w:r>
+      <w:r>
+        <w:rPr>
+          <w:rFonts w:hint="eastAsia"/>
+          <w:sz w:val="22"/>
+          <w:szCs w:val="21"/>
+        </w:rPr>
+        <w:t>模式。</w:t>
+      </w:r>
+    </w:p>
+    <w:p>
+      <w:pPr>
+        <w:pStyle w:val="a7"/>
+        <w:numPr>
+          <w:ilvl w:val="0"/>
+          <w:numId w:val="32"/>
+        </w:numPr>
+        <w:tabs>
+          <w:tab w:val="left" w:pos="4995"/>
+        </w:tabs>
+        <w:spacing w:before="100" w:beforeAutospacing="1" w:after="100" w:afterAutospacing="1"/>
+        <w:ind w:firstLineChars="0"/>
+        <w:rPr>
+          <w:sz w:val="22"/>
+          <w:szCs w:val="21"/>
+        </w:rPr>
+      </w:pPr>
+      <w:r>
+        <w:rPr>
+          <w:rFonts w:hint="eastAsia"/>
+          <w:sz w:val="22"/>
+          <w:szCs w:val="21"/>
+        </w:rPr>
+        <w:t>将加解密</w:t>
+      </w:r>
+      <w:r>
+        <w:rPr>
+          <w:rFonts w:hint="eastAsia"/>
+          <w:sz w:val="22"/>
+          <w:szCs w:val="21"/>
+        </w:rPr>
+        <w:t>功能分别从</w:t>
+      </w:r>
+      <w:proofErr w:type="spellStart"/>
+      <w:r>
+        <w:rPr>
+          <w:rFonts w:hint="eastAsia"/>
+          <w:sz w:val="22"/>
+          <w:szCs w:val="21"/>
+        </w:rPr>
+        <w:t>aes</w:t>
+      </w:r>
+      <w:proofErr w:type="spellEnd"/>
+      <w:r>
+        <w:rPr>
+          <w:sz w:val="22"/>
+          <w:szCs w:val="21"/>
+        </w:rPr>
+        <w:t>()</w:t>
+      </w:r>
+      <w:r>
+        <w:rPr>
+          <w:rFonts w:hint="eastAsia"/>
+          <w:sz w:val="22"/>
+          <w:szCs w:val="21"/>
+        </w:rPr>
+        <w:t>和</w:t>
+      </w:r>
+      <w:proofErr w:type="spellStart"/>
+      <w:r>
+        <w:rPr>
+          <w:rFonts w:hint="eastAsia"/>
+          <w:sz w:val="22"/>
+          <w:szCs w:val="21"/>
+        </w:rPr>
+        <w:t>de</w:t>
+      </w:r>
+      <w:r>
+        <w:rPr>
+          <w:sz w:val="22"/>
+          <w:szCs w:val="21"/>
+        </w:rPr>
+        <w:t>A</w:t>
+      </w:r>
+      <w:r>
+        <w:rPr>
+          <w:rFonts w:hint="eastAsia"/>
+          <w:sz w:val="22"/>
+          <w:szCs w:val="21"/>
+        </w:rPr>
+        <w:t>es</w:t>
+      </w:r>
+      <w:proofErr w:type="spellEnd"/>
+      <w:r>
+        <w:rPr>
+          <w:sz w:val="22"/>
+          <w:szCs w:val="21"/>
+        </w:rPr>
+        <w:t>()</w:t>
+      </w:r>
+      <w:r>
+        <w:rPr>
+          <w:rFonts w:hint="eastAsia"/>
+          <w:sz w:val="22"/>
+          <w:szCs w:val="21"/>
+        </w:rPr>
+        <w:t>方法中提取出，分别为</w:t>
+      </w:r>
+      <w:r>
+        <w:rPr>
+          <w:rFonts w:hint="eastAsia"/>
+          <w:sz w:val="22"/>
+          <w:szCs w:val="21"/>
+        </w:rPr>
+        <w:t>void</w:t>
+      </w:r>
+      <w:r>
+        <w:rPr>
+          <w:sz w:val="22"/>
+          <w:szCs w:val="21"/>
+        </w:rPr>
+        <w:t xml:space="preserve"> </w:t>
+      </w:r>
+      <w:r>
+        <w:rPr>
+          <w:rFonts w:hint="eastAsia"/>
+          <w:sz w:val="22"/>
+          <w:szCs w:val="21"/>
+        </w:rPr>
+        <w:t>A</w:t>
+      </w:r>
+      <w:r>
+        <w:rPr>
+          <w:sz w:val="22"/>
+          <w:szCs w:val="21"/>
+        </w:rPr>
+        <w:t>ES</w:t>
+      </w:r>
+      <w:r>
+        <w:rPr>
+          <w:rFonts w:hint="eastAsia"/>
+          <w:sz w:val="22"/>
+          <w:szCs w:val="21"/>
+        </w:rPr>
+        <w:t>(</w:t>
+      </w:r>
+      <w:r>
+        <w:rPr>
+          <w:sz w:val="22"/>
+          <w:szCs w:val="21"/>
+        </w:rPr>
+        <w:t>char *p)</w:t>
+      </w:r>
+      <w:r>
+        <w:rPr>
+          <w:rFonts w:hint="eastAsia"/>
+          <w:sz w:val="22"/>
+          <w:szCs w:val="21"/>
+        </w:rPr>
+        <w:t>和</w:t>
+      </w:r>
+      <w:r>
+        <w:rPr>
+          <w:rFonts w:hint="eastAsia"/>
+          <w:sz w:val="22"/>
+          <w:szCs w:val="21"/>
+        </w:rPr>
+        <w:t>v</w:t>
+      </w:r>
+      <w:r>
+        <w:rPr>
+          <w:sz w:val="22"/>
+          <w:szCs w:val="21"/>
+        </w:rPr>
+        <w:t xml:space="preserve">oid </w:t>
+      </w:r>
+      <w:proofErr w:type="spellStart"/>
+      <w:r>
+        <w:rPr>
+          <w:sz w:val="22"/>
+          <w:szCs w:val="21"/>
+        </w:rPr>
+        <w:t>deAES</w:t>
+      </w:r>
+      <w:proofErr w:type="spellEnd"/>
+      <w:r>
+        <w:rPr>
+          <w:sz w:val="22"/>
+          <w:szCs w:val="21"/>
+        </w:rPr>
+        <w:t>(char *c)</w:t>
+      </w:r>
+      <w:r>
+        <w:rPr>
+          <w:rFonts w:hint="eastAsia"/>
+          <w:sz w:val="22"/>
+          <w:szCs w:val="21"/>
+        </w:rPr>
+        <w:t>，单独完成加解密任务。</w:t>
+      </w:r>
+    </w:p>
+    <w:p>
+      <w:pPr>
+        <w:pStyle w:val="a7"/>
+        <w:numPr>
+          <w:ilvl w:val="0"/>
+          <w:numId w:val="32"/>
+        </w:numPr>
+        <w:tabs>
+          <w:tab w:val="left" w:pos="4995"/>
+        </w:tabs>
+        <w:spacing w:before="100" w:beforeAutospacing="1" w:after="100" w:afterAutospacing="1"/>
+        <w:ind w:firstLineChars="0"/>
+        <w:rPr>
+          <w:sz w:val="22"/>
+          <w:szCs w:val="21"/>
+        </w:rPr>
+      </w:pPr>
+      <w:r>
+        <w:rPr>
+          <w:rFonts w:hint="eastAsia"/>
+          <w:sz w:val="22"/>
+          <w:szCs w:val="21"/>
+        </w:rPr>
+        <w:t>在原有</w:t>
+      </w:r>
+      <w:proofErr w:type="spellStart"/>
+      <w:r>
+        <w:rPr>
+          <w:rFonts w:hint="eastAsia"/>
+          <w:sz w:val="22"/>
+          <w:szCs w:val="21"/>
+        </w:rPr>
+        <w:t>aes</w:t>
+      </w:r>
+      <w:proofErr w:type="spellEnd"/>
+      <w:r>
+        <w:rPr>
+          <w:sz w:val="22"/>
+          <w:szCs w:val="21"/>
+        </w:rPr>
+        <w:t>()</w:t>
+      </w:r>
+      <w:r>
+        <w:rPr>
+          <w:rFonts w:hint="eastAsia"/>
+          <w:sz w:val="22"/>
+          <w:szCs w:val="21"/>
+        </w:rPr>
+        <w:t>和</w:t>
+      </w:r>
+      <w:proofErr w:type="spellStart"/>
+      <w:r>
+        <w:rPr>
+          <w:rFonts w:hint="eastAsia"/>
+          <w:sz w:val="22"/>
+          <w:szCs w:val="21"/>
+        </w:rPr>
+        <w:t>de</w:t>
+      </w:r>
+      <w:r>
+        <w:rPr>
+          <w:sz w:val="22"/>
+          <w:szCs w:val="21"/>
+        </w:rPr>
+        <w:t>A</w:t>
+      </w:r>
+      <w:r>
+        <w:rPr>
+          <w:rFonts w:hint="eastAsia"/>
+          <w:sz w:val="22"/>
+          <w:szCs w:val="21"/>
+        </w:rPr>
+        <w:t>es</w:t>
+      </w:r>
+      <w:proofErr w:type="spellEnd"/>
+      <w:r>
+        <w:rPr>
+          <w:sz w:val="22"/>
+          <w:szCs w:val="21"/>
+        </w:rPr>
+        <w:t>()</w:t>
+      </w:r>
+      <w:r>
+        <w:rPr>
+          <w:rFonts w:hint="eastAsia"/>
+          <w:sz w:val="22"/>
+          <w:szCs w:val="21"/>
+        </w:rPr>
+        <w:t>方法中</w:t>
+      </w:r>
+      <w:r>
+        <w:rPr>
+          <w:rFonts w:hint="eastAsia"/>
+          <w:sz w:val="22"/>
+          <w:szCs w:val="21"/>
+        </w:rPr>
+        <w:t>增加对明文</w:t>
+      </w:r>
+      <w:r>
+        <w:rPr>
+          <w:rFonts w:hint="eastAsia"/>
+          <w:sz w:val="22"/>
+          <w:szCs w:val="21"/>
+        </w:rPr>
+        <w:t>/</w:t>
+      </w:r>
+      <w:r>
+        <w:rPr>
+          <w:rFonts w:hint="eastAsia"/>
+          <w:sz w:val="22"/>
+          <w:szCs w:val="21"/>
+        </w:rPr>
+        <w:t>密文长度判断。若长度为</w:t>
+      </w:r>
+      <w:r>
+        <w:rPr>
+          <w:rFonts w:hint="eastAsia"/>
+          <w:sz w:val="22"/>
+          <w:szCs w:val="21"/>
+        </w:rPr>
+        <w:t>16</w:t>
+      </w:r>
+      <w:r>
+        <w:rPr>
+          <w:rFonts w:hint="eastAsia"/>
+          <w:sz w:val="22"/>
+          <w:szCs w:val="21"/>
+        </w:rPr>
+        <w:t>，就执行一般加解密操作，不涉及</w:t>
+      </w:r>
+      <w:r>
+        <w:rPr>
+          <w:rFonts w:hint="eastAsia"/>
+          <w:sz w:val="22"/>
+          <w:szCs w:val="21"/>
+        </w:rPr>
+        <w:t>I</w:t>
+      </w:r>
+      <w:r>
+        <w:rPr>
+          <w:sz w:val="22"/>
+          <w:szCs w:val="21"/>
+        </w:rPr>
+        <w:t>V</w:t>
+      </w:r>
+      <w:r>
+        <w:rPr>
+          <w:rFonts w:hint="eastAsia"/>
+          <w:sz w:val="22"/>
+          <w:szCs w:val="21"/>
+        </w:rPr>
+        <w:t>（初始向量）的加入；若长度为大于</w:t>
+      </w:r>
+      <w:r>
+        <w:rPr>
+          <w:rFonts w:hint="eastAsia"/>
+          <w:sz w:val="22"/>
+          <w:szCs w:val="21"/>
+        </w:rPr>
+        <w:t>16</w:t>
+      </w:r>
+      <w:r>
+        <w:rPr>
+          <w:rFonts w:hint="eastAsia"/>
+          <w:sz w:val="22"/>
+          <w:szCs w:val="21"/>
+        </w:rPr>
+        <w:t>且为</w:t>
+      </w:r>
+      <w:r>
+        <w:rPr>
+          <w:rFonts w:hint="eastAsia"/>
+          <w:sz w:val="22"/>
+          <w:szCs w:val="21"/>
+        </w:rPr>
+        <w:t>16</w:t>
+      </w:r>
+      <w:r>
+        <w:rPr>
+          <w:rFonts w:hint="eastAsia"/>
+          <w:sz w:val="22"/>
+          <w:szCs w:val="21"/>
+        </w:rPr>
+        <w:t>倍数，就执行</w:t>
+      </w:r>
+      <w:r>
+        <w:rPr>
+          <w:rFonts w:hint="eastAsia"/>
+          <w:sz w:val="22"/>
+          <w:szCs w:val="21"/>
+        </w:rPr>
+        <w:t>C</w:t>
+      </w:r>
+      <w:r>
+        <w:rPr>
+          <w:sz w:val="22"/>
+          <w:szCs w:val="21"/>
+        </w:rPr>
+        <w:t>BC</w:t>
+      </w:r>
+      <w:r>
+        <w:rPr>
+          <w:rFonts w:hint="eastAsia"/>
+          <w:sz w:val="22"/>
+          <w:szCs w:val="21"/>
+        </w:rPr>
+        <w:t>模式。</w:t>
+      </w:r>
+    </w:p>
+    <w:p>
+      <w:pPr>
+        <w:pStyle w:val="a7"/>
+        <w:numPr>
+          <w:ilvl w:val="0"/>
+          <w:numId w:val="32"/>
+        </w:numPr>
+        <w:tabs>
+          <w:tab w:val="left" w:pos="4995"/>
+        </w:tabs>
+        <w:spacing w:before="100" w:beforeAutospacing="1" w:after="100" w:afterAutospacing="1"/>
+        <w:ind w:firstLineChars="0"/>
+        <w:rPr>
+          <w:sz w:val="22"/>
+          <w:szCs w:val="21"/>
+        </w:rPr>
+      </w:pPr>
+      <w:r>
+        <w:rPr>
+          <w:rFonts w:hint="eastAsia"/>
+          <w:sz w:val="22"/>
+          <w:szCs w:val="21"/>
+        </w:rPr>
+        <w:t>增加了新的方法来辅助实现</w:t>
+      </w:r>
+      <w:r>
+        <w:rPr>
+          <w:rFonts w:hint="eastAsia"/>
+          <w:sz w:val="22"/>
+          <w:szCs w:val="21"/>
+        </w:rPr>
+        <w:t>C</w:t>
+      </w:r>
+      <w:r>
+        <w:rPr>
+          <w:sz w:val="22"/>
+          <w:szCs w:val="21"/>
+        </w:rPr>
+        <w:t>BC</w:t>
+      </w:r>
+      <w:r>
+        <w:rPr>
+          <w:rFonts w:hint="eastAsia"/>
+          <w:sz w:val="22"/>
+          <w:szCs w:val="21"/>
+        </w:rPr>
+        <w:t>模式</w:t>
+      </w:r>
+      <w:r>
+        <w:rPr>
+          <w:rFonts w:hint="eastAsia"/>
+          <w:sz w:val="22"/>
+          <w:szCs w:val="21"/>
+        </w:rPr>
+        <w:t>。</w:t>
+      </w:r>
+      <w:r>
+        <w:rPr>
+          <w:rFonts w:hint="eastAsia"/>
+          <w:sz w:val="22"/>
+          <w:szCs w:val="21"/>
+        </w:rPr>
+        <w:t>v</w:t>
+      </w:r>
+      <w:r>
+        <w:rPr>
+          <w:sz w:val="22"/>
+          <w:szCs w:val="21"/>
+        </w:rPr>
+        <w:t xml:space="preserve">oid </w:t>
+      </w:r>
+      <w:proofErr w:type="spellStart"/>
+      <w:r>
+        <w:rPr>
+          <w:rFonts w:hint="eastAsia"/>
+          <w:sz w:val="22"/>
+          <w:szCs w:val="21"/>
+        </w:rPr>
+        <w:t>a</w:t>
+      </w:r>
+      <w:r>
+        <w:rPr>
+          <w:sz w:val="22"/>
+          <w:szCs w:val="21"/>
+        </w:rPr>
+        <w:t>ddVector</w:t>
+      </w:r>
+      <w:proofErr w:type="spellEnd"/>
+      <w:r>
+        <w:rPr>
+          <w:rFonts w:hint="eastAsia"/>
+          <w:sz w:val="22"/>
+          <w:szCs w:val="21"/>
+        </w:rPr>
+        <w:t>(</w:t>
+      </w:r>
+      <w:r>
+        <w:rPr>
+          <w:sz w:val="22"/>
+          <w:szCs w:val="21"/>
+        </w:rPr>
+        <w:t>char *p, char *v)</w:t>
+      </w:r>
+      <w:r>
+        <w:rPr>
+          <w:rFonts w:hint="eastAsia"/>
+          <w:sz w:val="22"/>
+          <w:szCs w:val="21"/>
+        </w:rPr>
+        <w:t>用于将向量</w:t>
+      </w:r>
+      <w:r>
+        <w:rPr>
+          <w:rFonts w:hint="eastAsia"/>
+          <w:sz w:val="22"/>
+          <w:szCs w:val="21"/>
+        </w:rPr>
+        <w:t>v</w:t>
+      </w:r>
+      <w:r>
+        <w:rPr>
+          <w:rFonts w:hint="eastAsia"/>
+          <w:sz w:val="22"/>
+          <w:szCs w:val="21"/>
+        </w:rPr>
+        <w:t>加到</w:t>
+      </w:r>
+      <w:r>
+        <w:rPr>
+          <w:rFonts w:hint="eastAsia"/>
+          <w:sz w:val="22"/>
+          <w:szCs w:val="21"/>
+        </w:rPr>
+        <w:t>p</w:t>
+      </w:r>
+      <w:r>
+        <w:rPr>
+          <w:rFonts w:hint="eastAsia"/>
+          <w:sz w:val="22"/>
+          <w:szCs w:val="21"/>
+        </w:rPr>
+        <w:t>中。</w:t>
+      </w:r>
+      <w:r>
+        <w:rPr>
+          <w:rFonts w:hint="eastAsia"/>
+          <w:sz w:val="22"/>
+          <w:szCs w:val="21"/>
+        </w:rPr>
+        <w:t>v</w:t>
+      </w:r>
+      <w:r>
+        <w:rPr>
+          <w:sz w:val="22"/>
+          <w:szCs w:val="21"/>
+        </w:rPr>
+        <w:t xml:space="preserve">oid </w:t>
+      </w:r>
+      <w:proofErr w:type="spellStart"/>
+      <w:r>
+        <w:rPr>
+          <w:sz w:val="22"/>
+          <w:szCs w:val="21"/>
+        </w:rPr>
+        <w:t>copyVector</w:t>
+      </w:r>
+      <w:proofErr w:type="spellEnd"/>
+      <w:r>
+        <w:rPr>
+          <w:rFonts w:hint="eastAsia"/>
+          <w:sz w:val="22"/>
+          <w:szCs w:val="21"/>
+        </w:rPr>
+        <w:t>(</w:t>
+      </w:r>
+      <w:r>
+        <w:rPr>
+          <w:sz w:val="22"/>
+          <w:szCs w:val="21"/>
+        </w:rPr>
+        <w:t>char *c, char *out)</w:t>
+      </w:r>
+      <w:r>
+        <w:rPr>
+          <w:rFonts w:hint="eastAsia"/>
+          <w:sz w:val="22"/>
+          <w:szCs w:val="21"/>
+        </w:rPr>
+        <w:t>用于将</w:t>
+      </w:r>
+      <w:r>
+        <w:rPr>
+          <w:rFonts w:hint="eastAsia"/>
+          <w:sz w:val="22"/>
+          <w:szCs w:val="21"/>
+        </w:rPr>
+        <w:t>c</w:t>
+      </w:r>
+      <w:r>
+        <w:rPr>
+          <w:rFonts w:hint="eastAsia"/>
+          <w:sz w:val="22"/>
+          <w:szCs w:val="21"/>
+        </w:rPr>
+        <w:t>串复制给</w:t>
+      </w:r>
+      <w:r>
+        <w:rPr>
+          <w:rFonts w:hint="eastAsia"/>
+          <w:sz w:val="22"/>
+          <w:szCs w:val="21"/>
+        </w:rPr>
+        <w:t>out</w:t>
+      </w:r>
+      <w:r>
+        <w:rPr>
+          <w:rFonts w:hint="eastAsia"/>
+          <w:sz w:val="22"/>
+          <w:szCs w:val="21"/>
+        </w:rPr>
+        <w:t>串（解决上面的问题</w:t>
+      </w:r>
+      <w:r>
+        <w:rPr>
+          <w:rFonts w:hint="eastAsia"/>
+          <w:sz w:val="22"/>
+          <w:szCs w:val="21"/>
+        </w:rPr>
+        <w:t>2</w:t>
+      </w:r>
+      <w:r>
+        <w:rPr>
+          <w:rFonts w:hint="eastAsia"/>
+          <w:sz w:val="22"/>
+          <w:szCs w:val="21"/>
+        </w:rPr>
+        <w:t>）</w:t>
+      </w:r>
+    </w:p>
+    <w:p>
+      <w:pPr>
+        <w:tabs>
+          <w:tab w:val="left" w:pos="4995"/>
+        </w:tabs>
+        <w:spacing w:before="100" w:beforeAutospacing="1" w:after="100" w:afterAutospacing="1"/>
+        <w:ind w:left="420"/>
+        <w:rPr>
+          <w:sz w:val="22"/>
+          <w:szCs w:val="21"/>
+        </w:rPr>
+      </w:pPr>
+      <w:r>
+        <w:rPr>
+          <w:rFonts w:hint="eastAsia"/>
+          <w:sz w:val="22"/>
+          <w:szCs w:val="21"/>
+        </w:rPr>
+        <w:t>测试结果：</w:t>
+      </w:r>
+    </w:p>
+    <w:p>
+      <w:pPr>
+        <w:tabs>
+          <w:tab w:val="left" w:pos="4995"/>
+        </w:tabs>
+        <w:spacing w:before="100" w:beforeAutospacing="1" w:after="100" w:afterAutospacing="1"/>
+        <w:ind w:left="420"/>
+        <w:rPr>
+          <w:sz w:val="22"/>
+          <w:szCs w:val="21"/>
+        </w:rPr>
+      </w:pPr>
+      <w:r>
+        <w:rPr>
+          <w:sz w:val="22"/>
+          <w:szCs w:val="21"/>
+        </w:rPr>
+        <w:drawing>
+          <wp:anchor distT="0" distB="0" distL="114300" distR="114300" simplePos="0" relativeHeight="251661312" behindDoc="0" locked="0" layoutInCell="1" allowOverlap="1" wp14:anchorId="74DA67F2" wp14:editId="3642B214">
+            <wp:simplePos x="0" y="0"/>
+            <wp:positionH relativeFrom="margin">
+              <wp:align>center</wp:align>
+            </wp:positionH>
+            <wp:positionV relativeFrom="paragraph">
+              <wp:posOffset>551180</wp:posOffset>
+            </wp:positionV>
+            <wp:extent cx="6572250" cy="4039235"/>
+            <wp:effectExtent l="0" t="0" r="0" b="0"/>
+            <wp:wrapNone/>
+            <wp:docPr id="4" name="图片 4"/>
+            <wp:cNvGraphicFramePr>
+              <a:graphicFrameLocks xmlns:a="http://schemas.openxmlformats.org/drawingml/2006/main" noChangeAspect="1"/>
+            </wp:cNvGraphicFramePr>
+            <a:graphic xmlns:a="http://schemas.openxmlformats.org/drawingml/2006/main">
+              <a:graphicData uri="http://schemas.openxmlformats.org/drawingml/2006/picture">
+                <pic:pic xmlns:pic="http://schemas.openxmlformats.org/drawingml/2006/picture">
+                  <pic:nvPicPr>
+                    <pic:cNvPr id="1" name=""/>
+                    <pic:cNvPicPr/>
+                  </pic:nvPicPr>
+                  <pic:blipFill>
+                    <a:blip r:embed="rId10" cstate="print">
+                      <a:extLst>
+                        <a:ext uri="{28A0092B-C50C-407E-A947-70E740481C1C}">
+                          <a14:useLocalDpi xmlns:a14="http://schemas.microsoft.com/office/drawing/2010/main" val="0"/>
+                        </a:ext>
+                      </a:extLst>
+                    </a:blip>
+                    <a:stretch>
+                      <a:fillRect/>
+                    </a:stretch>
+                  </pic:blipFill>
+                  <pic:spPr>
+                    <a:xfrm>
+                      <a:off x="0" y="0"/>
+                      <a:ext cx="6572250" cy="4039235"/>
+                    </a:xfrm>
+                    <a:prstGeom prst="rect">
+                      <a:avLst/>
+                    </a:prstGeom>
+                  </pic:spPr>
+                </pic:pic>
+              </a:graphicData>
+            </a:graphic>
+            <wp14:sizeRelH relativeFrom="margin">
+              <wp14:pctWidth>0</wp14:pctWidth>
+            </wp14:sizeRelH>
+            <wp14:sizeRelV relativeFrom="margin">
+              <wp14:pctHeight>0</wp14:pctHeight>
+            </wp14:sizeRelV>
+          </wp:anchor>
+        </w:drawing>
+      </w:r>
+      <w:r>
+        <w:rPr>
+          <w:rFonts w:hint="eastAsia"/>
+          <w:sz w:val="22"/>
+          <w:szCs w:val="21"/>
+        </w:rPr>
+        <w:t>明文：</w:t>
+      </w:r>
+      <w:r>
+        <w:rPr>
+          <w:rFonts w:hint="eastAsia"/>
+          <w:sz w:val="22"/>
+          <w:szCs w:val="21"/>
+        </w:rPr>
+        <w:t>wangmuyi200210231wangmy200210231wangmuyi200210231wangmy200210231</w:t>
+      </w:r>
+      <w:r>
+        <w:rPr>
+          <w:rFonts w:hint="eastAsia"/>
+          <w:sz w:val="22"/>
+          <w:szCs w:val="21"/>
+        </w:rPr>
+        <w:t>密钥：</w:t>
+      </w:r>
+      <w:r>
+        <w:rPr>
+          <w:sz w:val="22"/>
+          <w:szCs w:val="21"/>
+        </w:rPr>
+        <w:t>cryptographylab1</w:t>
+      </w:r>
+    </w:p>
+    <w:p>
+      <w:pPr>
+        <w:tabs>
+          <w:tab w:val="left" w:pos="4995"/>
+        </w:tabs>
+        <w:spacing w:before="100" w:beforeAutospacing="1" w:after="100" w:afterAutospacing="1"/>
+        <w:ind w:left="420"/>
+        <w:rPr>
+          <w:rFonts w:hint="eastAsia"/>
           <w:sz w:val="22"/>
           <w:szCs w:val="21"/>
         </w:rPr>
       </w:pPr>
     </w:p>
     <w:sectPr>
-      <w:headerReference w:type="default" r:id="rId7"/>
+      <w:headerReference w:type="default" r:id="rId11"/>
       <w:pgSz w:w="11906" w:h="16838"/>
       <w:pgMar w:top="1440" w:right="1800" w:bottom="1440" w:left="1800" w:header="851" w:footer="992" w:gutter="0"/>
       <w:cols w:space="425"/>
@@ -991,7 +2499,7 @@
 </file>
 
 <file path=word/endnotes.xml><?xml version="1.0" encoding="utf-8"?>
-<w:endnotes xmlns:wpc="http://schemas.microsoft.com/office/word/2010/wordprocessingCanvas" xmlns:cx="http://schemas.microsoft.com/office/drawing/2014/chartex" xmlns:cx1="http://schemas.microsoft.com/office/drawing/2015/9/8/chartex" xmlns:cx2="http://schemas.microsoft.com/office/drawing/2015/10/21/chartex" xmlns:cx3="http://schemas.microsoft.com/office/drawing/2016/5/9/chartex" xmlns:cx4="http://schemas.microsoft.com/office/drawing/2016/5/10/chartex" xmlns:cx5="http://schemas.microsoft.com/office/drawing/2016/5/11/chartex" xmlns:cx6="http://schemas.microsoft.com/office/drawing/2016/5/12/chartex" xmlns:cx7="http://schemas.microsoft.com/office/drawing/2016/5/13/chartex" xmlns:cx8="http://schemas.microsoft.com/office/drawing/2016/5/14/chartex" xmlns:mc="http://schemas.openxmlformats.org/markup-compatibility/2006" xmlns:aink="http://schemas.microsoft.com/office/drawing/2016/ink" xmlns:am3d="http://schemas.microsoft.com/office/drawing/2017/model3d" xmlns:o="urn:schemas-microsoft-com:office:office" xmlns:r="http://schemas.openxmlformats.org/officeDocument/2006/relationships" xmlns:m="http://schemas.openxmlformats.org/officeDocument/2006/math" xmlns:v="urn:schemas-microsoft-com:vml" xmlns:wp14="http://schemas.microsoft.com/office/word/2010/wordprocessingDrawing" xmlns:wp="http://schemas.openxmlformats.org/drawingml/2006/wordprocessingDrawing" xmlns:w10="urn:schemas-microsoft-com:office:word" xmlns:w="http://schemas.openxmlformats.org/wordprocessingml/2006/main" xmlns:w14="http://schemas.microsoft.com/office/word/2010/wordml" xmlns:w15="http://schemas.microsoft.com/office/word/2012/wordml" xmlns:w16cex="http://schemas.microsoft.com/office/word/2018/wordml/cex" xmlns:w16cid="http://schemas.microsoft.com/office/word/2016/wordml/cid" xmlns:w16="http://schemas.microsoft.com/office/word/2018/wordml" xmlns:w16sdtdh="http://schemas.microsoft.com/office/word/2020/wordml/sdtdatahash" xmlns:w16se="http://schemas.microsoft.com/office/word/2015/wordml/symex" xmlns:wpg="http://schemas.microsoft.com/office/word/2010/wordprocessingGroup" xmlns:wpi="http://schemas.microsoft.com/office/word/2010/wordprocessingInk" xmlns:wne="http://schemas.microsoft.com/office/word/2006/wordml" xmlns:wps="http://schemas.microsoft.com/office/word/2010/wordprocessingShape" mc:Ignorable="w14 w15 w16se w16cid w16 w16cex w16sdtdh wp14">
+<w:endnotes xmlns:wpc="http://schemas.microsoft.com/office/word/2010/wordprocessingCanvas" xmlns:cx="http://schemas.microsoft.com/office/drawing/2014/chartex" xmlns:cx1="http://schemas.microsoft.com/office/drawing/2015/9/8/chartex" xmlns:cx2="http://schemas.microsoft.com/office/drawing/2015/10/21/chartex" xmlns:cx3="http://schemas.microsoft.com/office/drawing/2016/5/9/chartex" xmlns:cx4="http://schemas.microsoft.com/office/drawing/2016/5/10/chartex" xmlns:cx5="http://schemas.microsoft.com/office/drawing/2016/5/11/chartex" xmlns:cx6="http://schemas.microsoft.com/office/drawing/2016/5/12/chartex" xmlns:cx7="http://schemas.microsoft.com/office/drawing/2016/5/13/chartex" xmlns:cx8="http://schemas.microsoft.com/office/drawing/2016/5/14/chartex" xmlns:mc="http://schemas.openxmlformats.org/markup-compatibility/2006" xmlns:aink="http://schemas.microsoft.com/office/drawing/2016/ink" xmlns:am3d="http://schemas.microsoft.com/office/drawing/2017/model3d" xmlns:o="urn:schemas-microsoft-com:office:office" xmlns:oel="http://schemas.microsoft.com/office/2019/extlst" xmlns:r="http://schemas.openxmlformats.org/officeDocument/2006/relationships" xmlns:m="http://schemas.openxmlformats.org/officeDocument/2006/math" xmlns:v="urn:schemas-microsoft-com:vml" xmlns:wp14="http://schemas.microsoft.com/office/word/2010/wordprocessingDrawing" xmlns:wp="http://schemas.openxmlformats.org/drawingml/2006/wordprocessingDrawing" xmlns:w10="urn:schemas-microsoft-com:office:word" xmlns:w="http://schemas.openxmlformats.org/wordprocessingml/2006/main" xmlns:w14="http://schemas.microsoft.com/office/word/2010/wordml" xmlns:w15="http://schemas.microsoft.com/office/word/2012/wordml" xmlns:w16cex="http://schemas.microsoft.com/office/word/2018/wordml/cex" xmlns:w16cid="http://schemas.microsoft.com/office/word/2016/wordml/cid" xmlns:w16="http://schemas.microsoft.com/office/word/2018/wordml" xmlns:w16sdtdh="http://schemas.microsoft.com/office/word/2020/wordml/sdtdatahash" xmlns:w16se="http://schemas.microsoft.com/office/word/2015/wordml/symex" xmlns:wpg="http://schemas.microsoft.com/office/word/2010/wordprocessingGroup" xmlns:wpi="http://schemas.microsoft.com/office/word/2010/wordprocessingInk" xmlns:wne="http://schemas.microsoft.com/office/word/2006/wordml" xmlns:wps="http://schemas.microsoft.com/office/word/2010/wordprocessingShape" mc:Ignorable="w14 w15 w16se w16cid w16 w16cex w16sdtdh wp14">
   <w:endnote w:type="separator" w:id="-1">
     <w:p>
       <w:r>
@@ -1010,7 +2518,7 @@
 </file>
 
 <file path=word/footnotes.xml><?xml version="1.0" encoding="utf-8"?>
-<w:footnotes xmlns:wpc="http://schemas.microsoft.com/office/word/2010/wordprocessingCanvas" xmlns:cx="http://schemas.microsoft.com/office/drawing/2014/chartex" xmlns:cx1="http://schemas.microsoft.com/office/drawing/2015/9/8/chartex" xmlns:cx2="http://schemas.microsoft.com/office/drawing/2015/10/21/chartex" xmlns:cx3="http://schemas.microsoft.com/office/drawing/2016/5/9/chartex" xmlns:cx4="http://schemas.microsoft.com/office/drawing/2016/5/10/chartex" xmlns:cx5="http://schemas.microsoft.com/office/drawing/2016/5/11/chartex" xmlns:cx6="http://schemas.microsoft.com/office/drawing/2016/5/12/chartex" xmlns:cx7="http://schemas.microsoft.com/office/drawing/2016/5/13/chartex" xmlns:cx8="http://schemas.microsoft.com/office/drawing/2016/5/14/chartex" xmlns:mc="http://schemas.openxmlformats.org/markup-compatibility/2006" xmlns:aink="http://schemas.microsoft.com/office/drawing/2016/ink" xmlns:am3d="http://schemas.microsoft.com/office/drawing/2017/model3d" xmlns:o="urn:schemas-microsoft-com:office:office" xmlns:r="http://schemas.openxmlformats.org/officeDocument/2006/relationships" xmlns:m="http://schemas.openxmlformats.org/officeDocument/2006/math" xmlns:v="urn:schemas-microsoft-com:vml" xmlns:wp14="http://schemas.microsoft.com/office/word/2010/wordprocessingDrawing" xmlns:wp="http://schemas.openxmlformats.org/drawingml/2006/wordprocessingDrawing" xmlns:w10="urn:schemas-microsoft-com:office:word" xmlns:w="http://schemas.openxmlformats.org/wordprocessingml/2006/main" xmlns:w14="http://schemas.microsoft.com/office/word/2010/wordml" xmlns:w15="http://schemas.microsoft.com/office/word/2012/wordml" xmlns:w16cex="http://schemas.microsoft.com/office/word/2018/wordml/cex" xmlns:w16cid="http://schemas.microsoft.com/office/word/2016/wordml/cid" xmlns:w16="http://schemas.microsoft.com/office/word/2018/wordml" xmlns:w16sdtdh="http://schemas.microsoft.com/office/word/2020/wordml/sdtdatahash" xmlns:w16se="http://schemas.microsoft.com/office/word/2015/wordml/symex" xmlns:wpg="http://schemas.microsoft.com/office/word/2010/wordprocessingGroup" xmlns:wpi="http://schemas.microsoft.com/office/word/2010/wordprocessingInk" xmlns:wne="http://schemas.microsoft.com/office/word/2006/wordml" xmlns:wps="http://schemas.microsoft.com/office/word/2010/wordprocessingShape" mc:Ignorable="w14 w15 w16se w16cid w16 w16cex w16sdtdh wp14">
+<w:footnotes xmlns:wpc="http://schemas.microsoft.com/office/word/2010/wordprocessingCanvas" xmlns:cx="http://schemas.microsoft.com/office/drawing/2014/chartex" xmlns:cx1="http://schemas.microsoft.com/office/drawing/2015/9/8/chartex" xmlns:cx2="http://schemas.microsoft.com/office/drawing/2015/10/21/chartex" xmlns:cx3="http://schemas.microsoft.com/office/drawing/2016/5/9/chartex" xmlns:cx4="http://schemas.microsoft.com/office/drawing/2016/5/10/chartex" xmlns:cx5="http://schemas.microsoft.com/office/drawing/2016/5/11/chartex" xmlns:cx6="http://schemas.microsoft.com/office/drawing/2016/5/12/chartex" xmlns:cx7="http://schemas.microsoft.com/office/drawing/2016/5/13/chartex" xmlns:cx8="http://schemas.microsoft.com/office/drawing/2016/5/14/chartex" xmlns:mc="http://schemas.openxmlformats.org/markup-compatibility/2006" xmlns:aink="http://schemas.microsoft.com/office/drawing/2016/ink" xmlns:am3d="http://schemas.microsoft.com/office/drawing/2017/model3d" xmlns:o="urn:schemas-microsoft-com:office:office" xmlns:oel="http://schemas.microsoft.com/office/2019/extlst" xmlns:r="http://schemas.openxmlformats.org/officeDocument/2006/relationships" xmlns:m="http://schemas.openxmlformats.org/officeDocument/2006/math" xmlns:v="urn:schemas-microsoft-com:vml" xmlns:wp14="http://schemas.microsoft.com/office/word/2010/wordprocessingDrawing" xmlns:wp="http://schemas.openxmlformats.org/drawingml/2006/wordprocessingDrawing" xmlns:w10="urn:schemas-microsoft-com:office:word" xmlns:w="http://schemas.openxmlformats.org/wordprocessingml/2006/main" xmlns:w14="http://schemas.microsoft.com/office/word/2010/wordml" xmlns:w15="http://schemas.microsoft.com/office/word/2012/wordml" xmlns:w16cex="http://schemas.microsoft.com/office/word/2018/wordml/cex" xmlns:w16cid="http://schemas.microsoft.com/office/word/2016/wordml/cid" xmlns:w16="http://schemas.microsoft.com/office/word/2018/wordml" xmlns:w16sdtdh="http://schemas.microsoft.com/office/word/2020/wordml/sdtdatahash" xmlns:w16se="http://schemas.microsoft.com/office/word/2015/wordml/symex" xmlns:wpg="http://schemas.microsoft.com/office/word/2010/wordprocessingGroup" xmlns:wpi="http://schemas.microsoft.com/office/word/2010/wordprocessingInk" xmlns:wne="http://schemas.microsoft.com/office/word/2006/wordml" xmlns:wps="http://schemas.microsoft.com/office/word/2010/wordprocessingShape" mc:Ignorable="w14 w15 w16se w16cid w16 w16cex w16sdtdh wp14">
   <w:footnote w:type="separator" w:id="-1">
     <w:p>
       <w:r>
@@ -1029,7 +2537,7 @@
 </file>
 
 <file path=word/header1.xml><?xml version="1.0" encoding="utf-8"?>
-<w:hdr xmlns:wpc="http://schemas.microsoft.com/office/word/2010/wordprocessingCanvas" xmlns:cx="http://schemas.microsoft.com/office/drawing/2014/chartex" xmlns:cx1="http://schemas.microsoft.com/office/drawing/2015/9/8/chartex" xmlns:cx2="http://schemas.microsoft.com/office/drawing/2015/10/21/chartex" xmlns:cx3="http://schemas.microsoft.com/office/drawing/2016/5/9/chartex" xmlns:cx4="http://schemas.microsoft.com/office/drawing/2016/5/10/chartex" xmlns:cx5="http://schemas.microsoft.com/office/drawing/2016/5/11/chartex" xmlns:cx6="http://schemas.microsoft.com/office/drawing/2016/5/12/chartex" xmlns:cx7="http://schemas.microsoft.com/office/drawing/2016/5/13/chartex" xmlns:cx8="http://schemas.microsoft.com/office/drawing/2016/5/14/chartex" xmlns:mc="http://schemas.openxmlformats.org/markup-compatibility/2006" xmlns:aink="http://schemas.microsoft.com/office/drawing/2016/ink" xmlns:am3d="http://schemas.microsoft.com/office/drawing/2017/model3d" xmlns:o="urn:schemas-microsoft-com:office:office" xmlns:r="http://schemas.openxmlformats.org/officeDocument/2006/relationships" xmlns:m="http://schemas.openxmlformats.org/officeDocument/2006/math" xmlns:v="urn:schemas-microsoft-com:vml" xmlns:wp14="http://schemas.microsoft.com/office/word/2010/wordprocessingDrawing" xmlns:wp="http://schemas.openxmlformats.org/drawingml/2006/wordprocessingDrawing" xmlns:w10="urn:schemas-microsoft-com:office:word" xmlns:w="http://schemas.openxmlformats.org/wordprocessingml/2006/main" xmlns:w14="http://schemas.microsoft.com/office/word/2010/wordml" xmlns:w15="http://schemas.microsoft.com/office/word/2012/wordml" xmlns:w16cex="http://schemas.microsoft.com/office/word/2018/wordml/cex" xmlns:w16cid="http://schemas.microsoft.com/office/word/2016/wordml/cid" xmlns:w16="http://schemas.microsoft.com/office/word/2018/wordml" xmlns:w16sdtdh="http://schemas.microsoft.com/office/word/2020/wordml/sdtdatahash" xmlns:w16se="http://schemas.microsoft.com/office/word/2015/wordml/symex" xmlns:wpg="http://schemas.microsoft.com/office/word/2010/wordprocessingGroup" xmlns:wpi="http://schemas.microsoft.com/office/word/2010/wordprocessingInk" xmlns:wne="http://schemas.microsoft.com/office/word/2006/wordml" xmlns:wps="http://schemas.microsoft.com/office/word/2010/wordprocessingShape" mc:Ignorable="w14 w15 w16se w16cid w16 w16cex w16sdtdh wp14">
+<w:hdr xmlns:wpc="http://schemas.microsoft.com/office/word/2010/wordprocessingCanvas" xmlns:cx="http://schemas.microsoft.com/office/drawing/2014/chartex" xmlns:cx1="http://schemas.microsoft.com/office/drawing/2015/9/8/chartex" xmlns:cx2="http://schemas.microsoft.com/office/drawing/2015/10/21/chartex" xmlns:cx3="http://schemas.microsoft.com/office/drawing/2016/5/9/chartex" xmlns:cx4="http://schemas.microsoft.com/office/drawing/2016/5/10/chartex" xmlns:cx5="http://schemas.microsoft.com/office/drawing/2016/5/11/chartex" xmlns:cx6="http://schemas.microsoft.com/office/drawing/2016/5/12/chartex" xmlns:cx7="http://schemas.microsoft.com/office/drawing/2016/5/13/chartex" xmlns:cx8="http://schemas.microsoft.com/office/drawing/2016/5/14/chartex" xmlns:mc="http://schemas.openxmlformats.org/markup-compatibility/2006" xmlns:aink="http://schemas.microsoft.com/office/drawing/2016/ink" xmlns:am3d="http://schemas.microsoft.com/office/drawing/2017/model3d" xmlns:o="urn:schemas-microsoft-com:office:office" xmlns:oel="http://schemas.microsoft.com/office/2019/extlst" xmlns:r="http://schemas.openxmlformats.org/officeDocument/2006/relationships" xmlns:m="http://schemas.openxmlformats.org/officeDocument/2006/math" xmlns:v="urn:schemas-microsoft-com:vml" xmlns:wp14="http://schemas.microsoft.com/office/word/2010/wordprocessingDrawing" xmlns:wp="http://schemas.openxmlformats.org/drawingml/2006/wordprocessingDrawing" xmlns:w10="urn:schemas-microsoft-com:office:word" xmlns:w="http://schemas.openxmlformats.org/wordprocessingml/2006/main" xmlns:w14="http://schemas.microsoft.com/office/word/2010/wordml" xmlns:w15="http://schemas.microsoft.com/office/word/2012/wordml" xmlns:w16cex="http://schemas.microsoft.com/office/word/2018/wordml/cex" xmlns:w16cid="http://schemas.microsoft.com/office/word/2016/wordml/cid" xmlns:w16="http://schemas.microsoft.com/office/word/2018/wordml" xmlns:w16sdtdh="http://schemas.microsoft.com/office/word/2020/wordml/sdtdatahash" xmlns:w16se="http://schemas.microsoft.com/office/word/2015/wordml/symex" xmlns:wpg="http://schemas.microsoft.com/office/word/2010/wordprocessingGroup" xmlns:wpi="http://schemas.microsoft.com/office/word/2010/wordprocessingInk" xmlns:wne="http://schemas.microsoft.com/office/word/2006/wordml" xmlns:wps="http://schemas.microsoft.com/office/word/2010/wordprocessingShape" mc:Ignorable="w14 w15 w16se w16cid w16 w16cex w16sdtdh wp14">
   <w:p>
     <w:pPr>
       <w:pStyle w:val="a3"/>
@@ -1123,7 +2631,7 @@
 </file>
 
 <file path=word/numbering.xml><?xml version="1.0" encoding="utf-8"?>
-<w:numbering xmlns:wpc="http://schemas.microsoft.com/office/word/2010/wordprocessingCanvas" xmlns:cx="http://schemas.microsoft.com/office/drawing/2014/chartex" xmlns:cx1="http://schemas.microsoft.com/office/drawing/2015/9/8/chartex" xmlns:cx2="http://schemas.microsoft.com/office/drawing/2015/10/21/chartex" xmlns:cx3="http://schemas.microsoft.com/office/drawing/2016/5/9/chartex" xmlns:cx4="http://schemas.microsoft.com/office/drawing/2016/5/10/chartex" xmlns:cx5="http://schemas.microsoft.com/office/drawing/2016/5/11/chartex" xmlns:cx6="http://schemas.microsoft.com/office/drawing/2016/5/12/chartex" xmlns:cx7="http://schemas.microsoft.com/office/drawing/2016/5/13/chartex" xmlns:cx8="http://schemas.microsoft.com/office/drawing/2016/5/14/chartex" xmlns:mc="http://schemas.openxmlformats.org/markup-compatibility/2006" xmlns:aink="http://schemas.microsoft.com/office/drawing/2016/ink" xmlns:am3d="http://schemas.microsoft.com/office/drawing/2017/model3d" xmlns:o="urn:schemas-microsoft-com:office:office" xmlns:r="http://schemas.openxmlformats.org/officeDocument/2006/relationships" xmlns:m="http://schemas.openxmlformats.org/officeDocument/2006/math" xmlns:v="urn:schemas-microsoft-com:vml" xmlns:wp14="http://schemas.microsoft.com/office/word/2010/wordprocessingDrawing" xmlns:wp="http://schemas.openxmlformats.org/drawingml/2006/wordprocessingDrawing" xmlns:w10="urn:schemas-microsoft-com:office:word" xmlns:w="http://schemas.openxmlformats.org/wordprocessingml/2006/main" xmlns:w14="http://schemas.microsoft.com/office/word/2010/wordml" xmlns:w15="http://schemas.microsoft.com/office/word/2012/wordml" xmlns:w16cex="http://schemas.microsoft.com/office/word/2018/wordml/cex" xmlns:w16cid="http://schemas.microsoft.com/office/word/2016/wordml/cid" xmlns:w16="http://schemas.microsoft.com/office/word/2018/wordml" xmlns:w16sdtdh="http://schemas.microsoft.com/office/word/2020/wordml/sdtdatahash" xmlns:w16se="http://schemas.microsoft.com/office/word/2015/wordml/symex" xmlns:wpg="http://schemas.microsoft.com/office/word/2010/wordprocessingGroup" xmlns:wpi="http://schemas.microsoft.com/office/word/2010/wordprocessingInk" xmlns:wne="http://schemas.microsoft.com/office/word/2006/wordml" xmlns:wps="http://schemas.microsoft.com/office/word/2010/wordprocessingShape" mc:Ignorable="w14 w15 w16se w16cid w16 w16cex w16sdtdh wp14">
+<w:numbering xmlns:wpc="http://schemas.microsoft.com/office/word/2010/wordprocessingCanvas" xmlns:cx="http://schemas.microsoft.com/office/drawing/2014/chartex" xmlns:cx1="http://schemas.microsoft.com/office/drawing/2015/9/8/chartex" xmlns:cx2="http://schemas.microsoft.com/office/drawing/2015/10/21/chartex" xmlns:cx3="http://schemas.microsoft.com/office/drawing/2016/5/9/chartex" xmlns:cx4="http://schemas.microsoft.com/office/drawing/2016/5/10/chartex" xmlns:cx5="http://schemas.microsoft.com/office/drawing/2016/5/11/chartex" xmlns:cx6="http://schemas.microsoft.com/office/drawing/2016/5/12/chartex" xmlns:cx7="http://schemas.microsoft.com/office/drawing/2016/5/13/chartex" xmlns:cx8="http://schemas.microsoft.com/office/drawing/2016/5/14/chartex" xmlns:mc="http://schemas.openxmlformats.org/markup-compatibility/2006" xmlns:aink="http://schemas.microsoft.com/office/drawing/2016/ink" xmlns:am3d="http://schemas.microsoft.com/office/drawing/2017/model3d" xmlns:o="urn:schemas-microsoft-com:office:office" xmlns:oel="http://schemas.microsoft.com/office/2019/extlst" xmlns:r="http://schemas.openxmlformats.org/officeDocument/2006/relationships" xmlns:m="http://schemas.openxmlformats.org/officeDocument/2006/math" xmlns:v="urn:schemas-microsoft-com:vml" xmlns:wp14="http://schemas.microsoft.com/office/word/2010/wordprocessingDrawing" xmlns:wp="http://schemas.openxmlformats.org/drawingml/2006/wordprocessingDrawing" xmlns:w10="urn:schemas-microsoft-com:office:word" xmlns:w="http://schemas.openxmlformats.org/wordprocessingml/2006/main" xmlns:w14="http://schemas.microsoft.com/office/word/2010/wordml" xmlns:w15="http://schemas.microsoft.com/office/word/2012/wordml" xmlns:w16cex="http://schemas.microsoft.com/office/word/2018/wordml/cex" xmlns:w16cid="http://schemas.microsoft.com/office/word/2016/wordml/cid" xmlns:w16="http://schemas.microsoft.com/office/word/2018/wordml" xmlns:w16sdtdh="http://schemas.microsoft.com/office/word/2020/wordml/sdtdatahash" xmlns:w16se="http://schemas.microsoft.com/office/word/2015/wordml/symex" xmlns:wpg="http://schemas.microsoft.com/office/word/2010/wordprocessingGroup" xmlns:wpi="http://schemas.microsoft.com/office/word/2010/wordprocessingInk" xmlns:wne="http://schemas.microsoft.com/office/word/2006/wordml" xmlns:wps="http://schemas.microsoft.com/office/word/2010/wordprocessingShape" mc:Ignorable="w14 w15 w16se w16cid w16 w16cex w16sdtdh wp14">
   <w:abstractNum w:abstractNumId="0" w15:restartNumberingAfterBreak="0">
     <w:nsid w:val="02E650C1"/>
     <w:multiLevelType w:val="hybridMultilevel"/>
@@ -1386,6 +2894,95 @@
     </w:lvl>
   </w:abstractNum>
   <w:abstractNum w:abstractNumId="3" w15:restartNumberingAfterBreak="0">
+    <w:nsid w:val="0B045445"/>
+    <w:multiLevelType w:val="hybridMultilevel"/>
+    <w:tmpl w:val="136693EE"/>
+    <w:lvl w:ilvl="0" w:tplc="1E5AD88C">
+      <w:start w:val="1"/>
+      <w:numFmt w:val="decimal"/>
+      <w:lvlText w:val="%1."/>
+      <w:lvlJc w:val="left"/>
+      <w:pPr>
+        <w:ind w:left="780" w:hanging="360"/>
+      </w:pPr>
+      <w:rPr>
+        <w:rFonts w:hint="default"/>
+      </w:rPr>
+    </w:lvl>
+    <w:lvl w:ilvl="1" w:tplc="04090019" w:tentative="1">
+      <w:start w:val="1"/>
+      <w:numFmt w:val="lowerLetter"/>
+      <w:lvlText w:val="%2)"/>
+      <w:lvlJc w:val="left"/>
+      <w:pPr>
+        <w:ind w:left="1260" w:hanging="420"/>
+      </w:pPr>
+    </w:lvl>
+    <w:lvl w:ilvl="2" w:tplc="0409001B" w:tentative="1">
+      <w:start w:val="1"/>
+      <w:numFmt w:val="lowerRoman"/>
+      <w:lvlText w:val="%3."/>
+      <w:lvlJc w:val="right"/>
+      <w:pPr>
+        <w:ind w:left="1680" w:hanging="420"/>
+      </w:pPr>
+    </w:lvl>
+    <w:lvl w:ilvl="3" w:tplc="0409000F" w:tentative="1">
+      <w:start w:val="1"/>
+      <w:numFmt w:val="decimal"/>
+      <w:lvlText w:val="%4."/>
+      <w:lvlJc w:val="left"/>
+      <w:pPr>
+        <w:ind w:left="2100" w:hanging="420"/>
+      </w:pPr>
+    </w:lvl>
+    <w:lvl w:ilvl="4" w:tplc="04090019" w:tentative="1">
+      <w:start w:val="1"/>
+      <w:numFmt w:val="lowerLetter"/>
+      <w:lvlText w:val="%5)"/>
+      <w:lvlJc w:val="left"/>
+      <w:pPr>
+        <w:ind w:left="2520" w:hanging="420"/>
+      </w:pPr>
+    </w:lvl>
+    <w:lvl w:ilvl="5" w:tplc="0409001B" w:tentative="1">
+      <w:start w:val="1"/>
+      <w:numFmt w:val="lowerRoman"/>
+      <w:lvlText w:val="%6."/>
+      <w:lvlJc w:val="right"/>
+      <w:pPr>
+        <w:ind w:left="2940" w:hanging="420"/>
+      </w:pPr>
+    </w:lvl>
+    <w:lvl w:ilvl="6" w:tplc="0409000F" w:tentative="1">
+      <w:start w:val="1"/>
+      <w:numFmt w:val="decimal"/>
+      <w:lvlText w:val="%7."/>
+      <w:lvlJc w:val="left"/>
+      <w:pPr>
+        <w:ind w:left="3360" w:hanging="420"/>
+      </w:pPr>
+    </w:lvl>
+    <w:lvl w:ilvl="7" w:tplc="04090019" w:tentative="1">
+      <w:start w:val="1"/>
+      <w:numFmt w:val="lowerLetter"/>
+      <w:lvlText w:val="%8)"/>
+      <w:lvlJc w:val="left"/>
+      <w:pPr>
+        <w:ind w:left="3780" w:hanging="420"/>
+      </w:pPr>
+    </w:lvl>
+    <w:lvl w:ilvl="8" w:tplc="0409001B" w:tentative="1">
+      <w:start w:val="1"/>
+      <w:numFmt w:val="lowerRoman"/>
+      <w:lvlText w:val="%9."/>
+      <w:lvlJc w:val="right"/>
+      <w:pPr>
+        <w:ind w:left="4200" w:hanging="420"/>
+      </w:pPr>
+    </w:lvl>
+  </w:abstractNum>
+  <w:abstractNum w:abstractNumId="4" w15:restartNumberingAfterBreak="0">
     <w:nsid w:val="10A06A2C"/>
     <w:multiLevelType w:val="hybridMultilevel"/>
     <w:tmpl w:val="0FF80494"/>
@@ -1471,7 +3068,7 @@
       </w:pPr>
     </w:lvl>
   </w:abstractNum>
-  <w:abstractNum w:abstractNumId="4" w15:restartNumberingAfterBreak="0">
+  <w:abstractNum w:abstractNumId="5" w15:restartNumberingAfterBreak="0">
     <w:nsid w:val="124347AD"/>
     <w:multiLevelType w:val="hybridMultilevel"/>
     <w:tmpl w:val="D64CBB44"/>
@@ -1557,7 +3154,7 @@
       </w:pPr>
     </w:lvl>
   </w:abstractNum>
-  <w:abstractNum w:abstractNumId="5" w15:restartNumberingAfterBreak="0">
+  <w:abstractNum w:abstractNumId="6" w15:restartNumberingAfterBreak="0">
     <w:nsid w:val="15F51A39"/>
     <w:multiLevelType w:val="hybridMultilevel"/>
     <w:tmpl w:val="600ACCAC"/>
@@ -1697,7 +3294,7 @@
       </w:rPr>
     </w:lvl>
   </w:abstractNum>
-  <w:abstractNum w:abstractNumId="6" w15:restartNumberingAfterBreak="0">
+  <w:abstractNum w:abstractNumId="7" w15:restartNumberingAfterBreak="0">
     <w:nsid w:val="18787B1B"/>
     <w:multiLevelType w:val="hybridMultilevel"/>
     <w:tmpl w:val="8D14CF1A"/>
@@ -1786,7 +3383,7 @@
       </w:pPr>
     </w:lvl>
   </w:abstractNum>
-  <w:abstractNum w:abstractNumId="7" w15:restartNumberingAfterBreak="0">
+  <w:abstractNum w:abstractNumId="8" w15:restartNumberingAfterBreak="0">
     <w:nsid w:val="1BBA66A6"/>
     <w:multiLevelType w:val="hybridMultilevel"/>
     <w:tmpl w:val="0FF80494"/>
@@ -1872,7 +3469,7 @@
       </w:pPr>
     </w:lvl>
   </w:abstractNum>
-  <w:abstractNum w:abstractNumId="8" w15:restartNumberingAfterBreak="0">
+  <w:abstractNum w:abstractNumId="9" w15:restartNumberingAfterBreak="0">
     <w:nsid w:val="1F0830EE"/>
     <w:multiLevelType w:val="hybridMultilevel"/>
     <w:tmpl w:val="A0A2F782"/>
@@ -1958,7 +3555,7 @@
       </w:pPr>
     </w:lvl>
   </w:abstractNum>
-  <w:abstractNum w:abstractNumId="9" w15:restartNumberingAfterBreak="0">
+  <w:abstractNum w:abstractNumId="10" w15:restartNumberingAfterBreak="0">
     <w:nsid w:val="20923FBF"/>
     <w:multiLevelType w:val="hybridMultilevel"/>
     <w:tmpl w:val="92B0151A"/>
@@ -2047,7 +3644,7 @@
       </w:pPr>
     </w:lvl>
   </w:abstractNum>
-  <w:abstractNum w:abstractNumId="10" w15:restartNumberingAfterBreak="0">
+  <w:abstractNum w:abstractNumId="11" w15:restartNumberingAfterBreak="0">
     <w:nsid w:val="228A4EF3"/>
     <w:multiLevelType w:val="hybridMultilevel"/>
     <w:tmpl w:val="1AE8B32E"/>
@@ -2136,7 +3733,7 @@
       </w:pPr>
     </w:lvl>
   </w:abstractNum>
-  <w:abstractNum w:abstractNumId="11" w15:restartNumberingAfterBreak="0">
+  <w:abstractNum w:abstractNumId="12" w15:restartNumberingAfterBreak="0">
     <w:nsid w:val="278A2437"/>
     <w:multiLevelType w:val="hybridMultilevel"/>
     <w:tmpl w:val="F4FE73F8"/>
@@ -2222,7 +3819,7 @@
       </w:pPr>
     </w:lvl>
   </w:abstractNum>
-  <w:abstractNum w:abstractNumId="12" w15:restartNumberingAfterBreak="0">
+  <w:abstractNum w:abstractNumId="13" w15:restartNumberingAfterBreak="0">
     <w:nsid w:val="2AF400F0"/>
     <w:multiLevelType w:val="hybridMultilevel"/>
     <w:tmpl w:val="0FF80494"/>
@@ -2308,7 +3905,7 @@
       </w:pPr>
     </w:lvl>
   </w:abstractNum>
-  <w:abstractNum w:abstractNumId="13" w15:restartNumberingAfterBreak="0">
+  <w:abstractNum w:abstractNumId="14" w15:restartNumberingAfterBreak="0">
     <w:nsid w:val="2C69746C"/>
     <w:multiLevelType w:val="hybridMultilevel"/>
     <w:tmpl w:val="A796D7C6"/>
@@ -2397,7 +3994,7 @@
       </w:pPr>
     </w:lvl>
   </w:abstractNum>
-  <w:abstractNum w:abstractNumId="14" w15:restartNumberingAfterBreak="0">
+  <w:abstractNum w:abstractNumId="15" w15:restartNumberingAfterBreak="0">
     <w:nsid w:val="2FF44E55"/>
     <w:multiLevelType w:val="hybridMultilevel"/>
     <w:tmpl w:val="A0A2F782"/>
@@ -2483,7 +4080,7 @@
       </w:pPr>
     </w:lvl>
   </w:abstractNum>
-  <w:abstractNum w:abstractNumId="15" w15:restartNumberingAfterBreak="0">
+  <w:abstractNum w:abstractNumId="16" w15:restartNumberingAfterBreak="0">
     <w:nsid w:val="3D436C54"/>
     <w:multiLevelType w:val="hybridMultilevel"/>
     <w:tmpl w:val="FAD44652"/>
@@ -2572,7 +4169,7 @@
       </w:pPr>
     </w:lvl>
   </w:abstractNum>
-  <w:abstractNum w:abstractNumId="16" w15:restartNumberingAfterBreak="0">
+  <w:abstractNum w:abstractNumId="17" w15:restartNumberingAfterBreak="0">
     <w:nsid w:val="43F436FF"/>
     <w:multiLevelType w:val="hybridMultilevel"/>
     <w:tmpl w:val="BFDAC138"/>
@@ -2661,7 +4258,96 @@
       </w:pPr>
     </w:lvl>
   </w:abstractNum>
-  <w:abstractNum w:abstractNumId="17" w15:restartNumberingAfterBreak="0">
+  <w:abstractNum w:abstractNumId="18" w15:restartNumberingAfterBreak="0">
+    <w:nsid w:val="4BCE6074"/>
+    <w:multiLevelType w:val="hybridMultilevel"/>
+    <w:tmpl w:val="2E6E934C"/>
+    <w:lvl w:ilvl="0" w:tplc="E1C00A94">
+      <w:start w:val="1"/>
+      <w:numFmt w:val="decimal"/>
+      <w:lvlText w:val="%1."/>
+      <w:lvlJc w:val="left"/>
+      <w:pPr>
+        <w:ind w:left="780" w:hanging="360"/>
+      </w:pPr>
+      <w:rPr>
+        <w:rFonts w:hint="default"/>
+      </w:rPr>
+    </w:lvl>
+    <w:lvl w:ilvl="1" w:tplc="04090019" w:tentative="1">
+      <w:start w:val="1"/>
+      <w:numFmt w:val="lowerLetter"/>
+      <w:lvlText w:val="%2)"/>
+      <w:lvlJc w:val="left"/>
+      <w:pPr>
+        <w:ind w:left="1260" w:hanging="420"/>
+      </w:pPr>
+    </w:lvl>
+    <w:lvl w:ilvl="2" w:tplc="0409001B" w:tentative="1">
+      <w:start w:val="1"/>
+      <w:numFmt w:val="lowerRoman"/>
+      <w:lvlText w:val="%3."/>
+      <w:lvlJc w:val="right"/>
+      <w:pPr>
+        <w:ind w:left="1680" w:hanging="420"/>
+      </w:pPr>
+    </w:lvl>
+    <w:lvl w:ilvl="3" w:tplc="0409000F" w:tentative="1">
+      <w:start w:val="1"/>
+      <w:numFmt w:val="decimal"/>
+      <w:lvlText w:val="%4."/>
+      <w:lvlJc w:val="left"/>
+      <w:pPr>
+        <w:ind w:left="2100" w:hanging="420"/>
+      </w:pPr>
+    </w:lvl>
+    <w:lvl w:ilvl="4" w:tplc="04090019" w:tentative="1">
+      <w:start w:val="1"/>
+      <w:numFmt w:val="lowerLetter"/>
+      <w:lvlText w:val="%5)"/>
+      <w:lvlJc w:val="left"/>
+      <w:pPr>
+        <w:ind w:left="2520" w:hanging="420"/>
+      </w:pPr>
+    </w:lvl>
+    <w:lvl w:ilvl="5" w:tplc="0409001B" w:tentative="1">
+      <w:start w:val="1"/>
+      <w:numFmt w:val="lowerRoman"/>
+      <w:lvlText w:val="%6."/>
+      <w:lvlJc w:val="right"/>
+      <w:pPr>
+        <w:ind w:left="2940" w:hanging="420"/>
+      </w:pPr>
+    </w:lvl>
+    <w:lvl w:ilvl="6" w:tplc="0409000F" w:tentative="1">
+      <w:start w:val="1"/>
+      <w:numFmt w:val="decimal"/>
+      <w:lvlText w:val="%7."/>
+      <w:lvlJc w:val="left"/>
+      <w:pPr>
+        <w:ind w:left="3360" w:hanging="420"/>
+      </w:pPr>
+    </w:lvl>
+    <w:lvl w:ilvl="7" w:tplc="04090019" w:tentative="1">
+      <w:start w:val="1"/>
+      <w:numFmt w:val="lowerLetter"/>
+      <w:lvlText w:val="%8)"/>
+      <w:lvlJc w:val="left"/>
+      <w:pPr>
+        <w:ind w:left="3780" w:hanging="420"/>
+      </w:pPr>
+    </w:lvl>
+    <w:lvl w:ilvl="8" w:tplc="0409001B" w:tentative="1">
+      <w:start w:val="1"/>
+      <w:numFmt w:val="lowerRoman"/>
+      <w:lvlText w:val="%9."/>
+      <w:lvlJc w:val="right"/>
+      <w:pPr>
+        <w:ind w:left="4200" w:hanging="420"/>
+      </w:pPr>
+    </w:lvl>
+  </w:abstractNum>
+  <w:abstractNum w:abstractNumId="19" w15:restartNumberingAfterBreak="0">
     <w:nsid w:val="4F30330E"/>
     <w:multiLevelType w:val="hybridMultilevel"/>
     <w:tmpl w:val="D64CBB44"/>
@@ -2747,7 +4433,7 @@
       </w:pPr>
     </w:lvl>
   </w:abstractNum>
-  <w:abstractNum w:abstractNumId="18" w15:restartNumberingAfterBreak="0">
+  <w:abstractNum w:abstractNumId="20" w15:restartNumberingAfterBreak="0">
     <w:nsid w:val="4FC33937"/>
     <w:multiLevelType w:val="hybridMultilevel"/>
     <w:tmpl w:val="59D24E42"/>
@@ -2833,7 +4519,7 @@
       </w:pPr>
     </w:lvl>
   </w:abstractNum>
-  <w:abstractNum w:abstractNumId="19" w15:restartNumberingAfterBreak="0">
+  <w:abstractNum w:abstractNumId="21" w15:restartNumberingAfterBreak="0">
     <w:nsid w:val="53663748"/>
     <w:multiLevelType w:val="hybridMultilevel"/>
     <w:tmpl w:val="14F8C528"/>
@@ -2946,7 +4632,7 @@
       </w:rPr>
     </w:lvl>
   </w:abstractNum>
-  <w:abstractNum w:abstractNumId="20" w15:restartNumberingAfterBreak="0">
+  <w:abstractNum w:abstractNumId="22" w15:restartNumberingAfterBreak="0">
     <w:nsid w:val="556F436A"/>
     <w:multiLevelType w:val="hybridMultilevel"/>
     <w:tmpl w:val="E4E49956"/>
@@ -3032,7 +4718,7 @@
       </w:pPr>
     </w:lvl>
   </w:abstractNum>
-  <w:abstractNum w:abstractNumId="21" w15:restartNumberingAfterBreak="0">
+  <w:abstractNum w:abstractNumId="23" w15:restartNumberingAfterBreak="0">
     <w:nsid w:val="56DE453D"/>
     <w:multiLevelType w:val="hybridMultilevel"/>
     <w:tmpl w:val="67326E9A"/>
@@ -3121,7 +4807,7 @@
       </w:pPr>
     </w:lvl>
   </w:abstractNum>
-  <w:abstractNum w:abstractNumId="22" w15:restartNumberingAfterBreak="0">
+  <w:abstractNum w:abstractNumId="24" w15:restartNumberingAfterBreak="0">
     <w:nsid w:val="5D815CF9"/>
     <w:multiLevelType w:val="hybridMultilevel"/>
     <w:tmpl w:val="0FF80494"/>
@@ -3207,7 +4893,7 @@
       </w:pPr>
     </w:lvl>
   </w:abstractNum>
-  <w:abstractNum w:abstractNumId="23" w15:restartNumberingAfterBreak="0">
+  <w:abstractNum w:abstractNumId="25" w15:restartNumberingAfterBreak="0">
     <w:nsid w:val="5DAC4939"/>
     <w:multiLevelType w:val="multilevel"/>
     <w:tmpl w:val="89A89CCA"/>
@@ -3320,7 +5006,7 @@
       </w:pPr>
     </w:lvl>
   </w:abstractNum>
-  <w:abstractNum w:abstractNumId="24" w15:restartNumberingAfterBreak="0">
+  <w:abstractNum w:abstractNumId="26" w15:restartNumberingAfterBreak="0">
     <w:nsid w:val="5FEB72C0"/>
     <w:multiLevelType w:val="hybridMultilevel"/>
     <w:tmpl w:val="F3CEDD52"/>
@@ -3409,7 +5095,7 @@
       </w:pPr>
     </w:lvl>
   </w:abstractNum>
-  <w:abstractNum w:abstractNumId="25" w15:restartNumberingAfterBreak="0">
+  <w:abstractNum w:abstractNumId="27" w15:restartNumberingAfterBreak="0">
     <w:nsid w:val="61C62633"/>
     <w:multiLevelType w:val="hybridMultilevel"/>
     <w:tmpl w:val="DD84AC68"/>
@@ -3498,7 +5184,7 @@
       </w:pPr>
     </w:lvl>
   </w:abstractNum>
-  <w:abstractNum w:abstractNumId="26" w15:restartNumberingAfterBreak="0">
+  <w:abstractNum w:abstractNumId="28" w15:restartNumberingAfterBreak="0">
     <w:nsid w:val="621C2880"/>
     <w:multiLevelType w:val="hybridMultilevel"/>
     <w:tmpl w:val="D47A0A28"/>
@@ -3584,7 +5270,7 @@
       </w:pPr>
     </w:lvl>
   </w:abstractNum>
-  <w:abstractNum w:abstractNumId="27" w15:restartNumberingAfterBreak="0">
+  <w:abstractNum w:abstractNumId="29" w15:restartNumberingAfterBreak="0">
     <w:nsid w:val="68A66B07"/>
     <w:multiLevelType w:val="hybridMultilevel"/>
     <w:tmpl w:val="E4E49956"/>
@@ -3670,7 +5356,7 @@
       </w:pPr>
     </w:lvl>
   </w:abstractNum>
-  <w:abstractNum w:abstractNumId="28" w15:restartNumberingAfterBreak="0">
+  <w:abstractNum w:abstractNumId="30" w15:restartNumberingAfterBreak="0">
     <w:nsid w:val="6E8E14D4"/>
     <w:multiLevelType w:val="hybridMultilevel"/>
     <w:tmpl w:val="23C6D2BC"/>
@@ -3759,7 +5445,7 @@
       </w:pPr>
     </w:lvl>
   </w:abstractNum>
-  <w:abstractNum w:abstractNumId="29" w15:restartNumberingAfterBreak="0">
+  <w:abstractNum w:abstractNumId="31" w15:restartNumberingAfterBreak="0">
     <w:nsid w:val="723779F0"/>
     <w:multiLevelType w:val="hybridMultilevel"/>
     <w:tmpl w:val="0FF80494"/>
@@ -3845,95 +5531,101 @@
       </w:pPr>
     </w:lvl>
   </w:abstractNum>
-  <w:num w:numId="1">
+  <w:num w:numId="1" w16cid:durableId="1903102354">
+    <w:abstractNumId w:val="5"/>
+  </w:num>
+  <w:num w:numId="2" w16cid:durableId="1695378110">
+    <w:abstractNumId w:val="6"/>
+  </w:num>
+  <w:num w:numId="3" w16cid:durableId="734356669">
+    <w:abstractNumId w:val="26"/>
+  </w:num>
+  <w:num w:numId="4" w16cid:durableId="541291209">
+    <w:abstractNumId w:val="16"/>
+  </w:num>
+  <w:num w:numId="5" w16cid:durableId="645863084">
+    <w:abstractNumId w:val="19"/>
+  </w:num>
+  <w:num w:numId="6" w16cid:durableId="1480541025">
+    <w:abstractNumId w:val="12"/>
+  </w:num>
+  <w:num w:numId="7" w16cid:durableId="1075855283">
+    <w:abstractNumId w:val="25"/>
+  </w:num>
+  <w:num w:numId="8" w16cid:durableId="964577689">
+    <w:abstractNumId w:val="0"/>
+  </w:num>
+  <w:num w:numId="9" w16cid:durableId="589192421">
+    <w:abstractNumId w:val="14"/>
+  </w:num>
+  <w:num w:numId="10" w16cid:durableId="292905112">
+    <w:abstractNumId w:val="20"/>
+  </w:num>
+  <w:num w:numId="11" w16cid:durableId="1502768832">
+    <w:abstractNumId w:val="17"/>
+  </w:num>
+  <w:num w:numId="12" w16cid:durableId="2099714408">
+    <w:abstractNumId w:val="23"/>
+  </w:num>
+  <w:num w:numId="13" w16cid:durableId="450125873">
+    <w:abstractNumId w:val="1"/>
+  </w:num>
+  <w:num w:numId="14" w16cid:durableId="798452625">
+    <w:abstractNumId w:val="30"/>
+  </w:num>
+  <w:num w:numId="15" w16cid:durableId="881943414">
+    <w:abstractNumId w:val="21"/>
+  </w:num>
+  <w:num w:numId="16" w16cid:durableId="1072042265">
+    <w:abstractNumId w:val="13"/>
+  </w:num>
+  <w:num w:numId="17" w16cid:durableId="1555850725">
+    <w:abstractNumId w:val="22"/>
+  </w:num>
+  <w:num w:numId="18" w16cid:durableId="1190754836">
+    <w:abstractNumId w:val="10"/>
+  </w:num>
+  <w:num w:numId="19" w16cid:durableId="2010792548">
+    <w:abstractNumId w:val="28"/>
+  </w:num>
+  <w:num w:numId="20" w16cid:durableId="1836649266">
+    <w:abstractNumId w:val="2"/>
+  </w:num>
+  <w:num w:numId="21" w16cid:durableId="122501585">
+    <w:abstractNumId w:val="29"/>
+  </w:num>
+  <w:num w:numId="22" w16cid:durableId="1066220482">
+    <w:abstractNumId w:val="8"/>
+  </w:num>
+  <w:num w:numId="23" w16cid:durableId="1677490456">
+    <w:abstractNumId w:val="11"/>
+  </w:num>
+  <w:num w:numId="24" w16cid:durableId="1095128521">
+    <w:abstractNumId w:val="7"/>
+  </w:num>
+  <w:num w:numId="25" w16cid:durableId="1913075570">
+    <w:abstractNumId w:val="31"/>
+  </w:num>
+  <w:num w:numId="26" w16cid:durableId="2129622251">
+    <w:abstractNumId w:val="24"/>
+  </w:num>
+  <w:num w:numId="27" w16cid:durableId="1993440437">
     <w:abstractNumId w:val="4"/>
   </w:num>
-  <w:num w:numId="2">
-    <w:abstractNumId w:val="5"/>
-  </w:num>
-  <w:num w:numId="3">
-    <w:abstractNumId w:val="24"/>
-  </w:num>
-  <w:num w:numId="4">
+  <w:num w:numId="28" w16cid:durableId="1488328412">
     <w:abstractNumId w:val="15"/>
   </w:num>
-  <w:num w:numId="5">
-    <w:abstractNumId w:val="17"/>
+  <w:num w:numId="29" w16cid:durableId="1059741164">
+    <w:abstractNumId w:val="9"/>
   </w:num>
-  <w:num w:numId="6">
-    <w:abstractNumId w:val="11"/>
+  <w:num w:numId="30" w16cid:durableId="1612661029">
+    <w:abstractNumId w:val="27"/>
   </w:num>
-  <w:num w:numId="7">
-    <w:abstractNumId w:val="23"/>
-  </w:num>
-  <w:num w:numId="8">
-    <w:abstractNumId w:val="0"/>
-  </w:num>
-  <w:num w:numId="9">
-    <w:abstractNumId w:val="13"/>
-  </w:num>
-  <w:num w:numId="10">
+  <w:num w:numId="31" w16cid:durableId="1026716528">
     <w:abstractNumId w:val="18"/>
   </w:num>
-  <w:num w:numId="11">
-    <w:abstractNumId w:val="16"/>
-  </w:num>
-  <w:num w:numId="12">
-    <w:abstractNumId w:val="21"/>
-  </w:num>
-  <w:num w:numId="13">
-    <w:abstractNumId w:val="1"/>
-  </w:num>
-  <w:num w:numId="14">
-    <w:abstractNumId w:val="28"/>
-  </w:num>
-  <w:num w:numId="15">
-    <w:abstractNumId w:val="19"/>
-  </w:num>
-  <w:num w:numId="16">
-    <w:abstractNumId w:val="12"/>
-  </w:num>
-  <w:num w:numId="17">
-    <w:abstractNumId w:val="20"/>
-  </w:num>
-  <w:num w:numId="18">
-    <w:abstractNumId w:val="9"/>
-  </w:num>
-  <w:num w:numId="19">
-    <w:abstractNumId w:val="26"/>
-  </w:num>
-  <w:num w:numId="20">
-    <w:abstractNumId w:val="2"/>
-  </w:num>
-  <w:num w:numId="21">
-    <w:abstractNumId w:val="27"/>
-  </w:num>
-  <w:num w:numId="22">
-    <w:abstractNumId w:val="7"/>
-  </w:num>
-  <w:num w:numId="23">
-    <w:abstractNumId w:val="10"/>
-  </w:num>
-  <w:num w:numId="24">
-    <w:abstractNumId w:val="6"/>
-  </w:num>
-  <w:num w:numId="25">
-    <w:abstractNumId w:val="29"/>
-  </w:num>
-  <w:num w:numId="26">
-    <w:abstractNumId w:val="22"/>
-  </w:num>
-  <w:num w:numId="27">
+  <w:num w:numId="32" w16cid:durableId="738985450">
     <w:abstractNumId w:val="3"/>
-  </w:num>
-  <w:num w:numId="28">
-    <w:abstractNumId w:val="14"/>
-  </w:num>
-  <w:num w:numId="29">
-    <w:abstractNumId w:val="8"/>
-  </w:num>
-  <w:num w:numId="30">
-    <w:abstractNumId w:val="25"/>
   </w:num>
 </w:numbering>
 </file>

</xml_diff>